<commit_message>
Improved CfP according to last meeting's discussions
</commit_message>
<xml_diff>
--- a/cfp/MPM4CPS22-CfP.docx
+++ b/cfp/MPM4CPS22-CfP.docx
@@ -18,16 +18,16 @@
         <mc:AlternateContent>
           <mc:Choice Requires="wps">
             <w:drawing>
-              <wp:anchor distT="0" distB="0" distL="114300" distR="114300" simplePos="0" relativeHeight="251658752" behindDoc="1" locked="0" layoutInCell="1" allowOverlap="1" wp14:anchorId="4DCC0234" wp14:editId="267D5344">
+              <wp:anchor distT="0" distB="0" distL="114300" distR="114300" simplePos="0" relativeHeight="251658752" behindDoc="1" locked="0" layoutInCell="1" allowOverlap="1" wp14:anchorId="4DCC0234" wp14:editId="61E200DE">
                 <wp:simplePos x="0" y="0"/>
                 <wp:positionH relativeFrom="column">
-                  <wp:align>center</wp:align>
+                  <wp:posOffset>-137160</wp:posOffset>
                 </wp:positionH>
                 <wp:positionV relativeFrom="paragraph">
-                  <wp:posOffset>-190500</wp:posOffset>
+                  <wp:posOffset>2540</wp:posOffset>
                 </wp:positionV>
-                <wp:extent cx="6897600" cy="943200"/>
-                <wp:effectExtent l="0" t="0" r="17780" b="9525"/>
+                <wp:extent cx="6897370" cy="878205"/>
+                <wp:effectExtent l="0" t="0" r="17780" b="17145"/>
                 <wp:wrapSquare wrapText="bothSides"/>
                 <wp:docPr id="1" name="Zone de texte 4"/>
                 <wp:cNvGraphicFramePr>
@@ -42,7 +42,7 @@
                       <wps:spPr bwMode="auto">
                         <a:xfrm>
                           <a:off x="0" y="0"/>
-                          <a:ext cx="6897600" cy="943200"/>
+                          <a:ext cx="6897370" cy="878205"/>
                         </a:xfrm>
                         <a:prstGeom prst="rect">
                           <a:avLst/>
@@ -150,7 +150,7 @@
                                 <w:szCs w:val="40"/>
                                 <w:lang w:val="en-US"/>
                               </w:rPr>
-                              <w:t>1</w:t>
+                              <w:t>23</w:t>
                             </w:r>
                             <w:r>
                               <w:rPr>
@@ -160,7 +160,7 @@
                                 <w:szCs w:val="40"/>
                                 <w:lang w:val="en-US"/>
                               </w:rPr>
-                              <w:t>6</w:t>
+                              <w:t xml:space="preserve"> – </w:t>
                             </w:r>
                             <w:r>
                               <w:rPr>
@@ -170,7 +170,7 @@
                                 <w:szCs w:val="40"/>
                                 <w:lang w:val="en-US"/>
                               </w:rPr>
-                              <w:t xml:space="preserve"> – 1</w:t>
+                              <w:t>2</w:t>
                             </w:r>
                             <w:r>
                               <w:rPr>
@@ -303,36 +303,19 @@
                                 <w:lang w:val="en-US"/>
                               </w:rPr>
                             </w:pPr>
-                            <w:r>
-                              <w:rPr>
-                                <w:rFonts w:ascii="Calibri" w:hAnsi="Calibri" w:cs="Arial"/>
-                                <w:b/>
-                                <w:sz w:val="20"/>
-                                <w:szCs w:val="40"/>
-                                <w:lang w:val="en-US"/>
-                              </w:rPr>
-                              <w:t>http://msdl.cs.mcgill.ca/conferences/MPM4CPS/202</w:t>
-                            </w:r>
-                            <w:r>
-                              <w:rPr>
-                                <w:rFonts w:ascii="Calibri" w:hAnsi="Calibri" w:cs="Arial"/>
-                                <w:b/>
-                                <w:sz w:val="20"/>
-                                <w:szCs w:val="40"/>
-                                <w:lang w:val="en-US"/>
-                              </w:rPr>
-                              <w:t>2</w:t>
-                            </w:r>
-                            <w:r>
-                              <w:rPr>
-                                <w:rFonts w:ascii="Calibri" w:hAnsi="Calibri" w:cs="Arial"/>
-                                <w:b/>
-                                <w:sz w:val="20"/>
-                                <w:szCs w:val="40"/>
-                                <w:lang w:val="en-US"/>
-                              </w:rPr>
-                              <w:t xml:space="preserve"> </w:t>
-                            </w:r>
+                            <w:hyperlink r:id="rId7" w:history="1">
+                              <w:r>
+                                <w:rPr>
+                                  <w:rStyle w:val="Hyperlink"/>
+                                  <w:rFonts w:ascii="Calibri" w:hAnsi="Calibri" w:cs="Arial"/>
+                                  <w:b/>
+                                  <w:sz w:val="20"/>
+                                  <w:szCs w:val="40"/>
+                                  <w:lang w:val="en-US"/>
+                                </w:rPr>
+                                <w:t>http://msdl.uantwerpen.be/conferences/MPM4CPS/2022/</w:t>
+                              </w:r>
+                            </w:hyperlink>
                           </w:p>
                         </w:txbxContent>
                       </wps:txbx>
@@ -351,9 +334,10 @@
               </wp:anchor>
             </w:drawing>
           </mc:Choice>
-          <mc:Fallback xmlns:w16sdtdh="http://schemas.microsoft.com/office/word/2020/wordml/sdtdatahash" xmlns:w16="http://schemas.microsoft.com/office/word/2018/wordml" xmlns:w16cid="http://schemas.microsoft.com/office/word/2016/wordml/cid" xmlns:w16cex="http://schemas.microsoft.com/office/word/2018/wordml/cex" xmlns:am3d="http://schemas.microsoft.com/office/drawing/2017/model3d" xmlns:aink="http://schemas.microsoft.com/office/drawing/2016/ink" xmlns:cx8="http://schemas.microsoft.com/office/drawing/2016/5/14/chartex" xmlns:cx7="http://schemas.microsoft.com/office/drawing/2016/5/13/chartex" xmlns:cx6="http://schemas.microsoft.com/office/drawing/2016/5/12/chartex" xmlns:cx5="http://schemas.microsoft.com/office/drawing/2016/5/11/chartex" xmlns:cx4="http://schemas.microsoft.com/office/drawing/2016/5/10/chartex" xmlns:cx3="http://schemas.microsoft.com/office/drawing/2016/5/9/chartex" xmlns:cx2="http://schemas.microsoft.com/office/drawing/2015/10/21/chartex" xmlns:cx1="http://schemas.microsoft.com/office/drawing/2015/9/8/chartex">
+          <mc:Fallback>
             <w:pict>
-              <v:rect w14:anchorId="4DCC0234" id="Zone de texte 4" o:spid="_x0000_s1026" style="position:absolute;margin-left:0;margin-top:-15pt;width:543.1pt;height:74.25pt;z-index:-251657728;visibility:visible;mso-wrap-style:square;mso-width-percent:0;mso-height-percent:0;mso-wrap-distance-left:9pt;mso-wrap-distance-top:0;mso-wrap-distance-right:9pt;mso-wrap-distance-bottom:0;mso-position-horizontal:center;mso-position-horizontal-relative:text;mso-position-vertical:absolute;mso-position-vertical-relative:text;mso-width-percent:0;mso-height-percent:0;mso-width-relative:margin;mso-height-relative:margin;v-text-anchor:top" o:gfxdata="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" filled="f" stroked="f">
+              <v:rect w14:anchorId="4DCC0234" id="Zone de texte 4" o:spid="_x0000_s1026" style="position:absolute;margin-left:-10.8pt;margin-top:.2pt;width:543.1pt;height:69.15pt;z-index:-251657728;visibility:visible;mso-wrap-style:square;mso-width-percent:0;mso-height-percent:0;mso-wrap-distance-left:9pt;mso-wrap-distance-top:0;mso-wrap-distance-right:9pt;mso-wrap-distance-bottom:0;mso-position-horizontal:absolute;mso-position-horizontal-relative:text;mso-position-vertical:absolute;mso-position-vertical-relative:text;mso-width-percent:0;mso-height-percent:0;mso-width-relative:margin;mso-height-relative:margin;v-text-anchor:top" o:gfxdata="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" filled="f" stroked="f">
+                <v:path arrowok="t"/>
                 <v:textbox inset="0,0,0,0">
                   <w:txbxContent>
                     <w:p>
@@ -452,7 +436,7 @@
                           <w:szCs w:val="40"/>
                           <w:lang w:val="en-US"/>
                         </w:rPr>
-                        <w:t>1</w:t>
+                        <w:t>23</w:t>
                       </w:r>
                       <w:r>
                         <w:rPr>
@@ -462,7 +446,7 @@
                           <w:szCs w:val="40"/>
                           <w:lang w:val="en-US"/>
                         </w:rPr>
-                        <w:t>6</w:t>
+                        <w:t xml:space="preserve"> – </w:t>
                       </w:r>
                       <w:r>
                         <w:rPr>
@@ -472,7 +456,7 @@
                           <w:szCs w:val="40"/>
                           <w:lang w:val="en-US"/>
                         </w:rPr>
-                        <w:t xml:space="preserve"> – 1</w:t>
+                        <w:t>2</w:t>
                       </w:r>
                       <w:r>
                         <w:rPr>
@@ -605,36 +589,19 @@
                           <w:lang w:val="en-US"/>
                         </w:rPr>
                       </w:pPr>
-                      <w:r>
-                        <w:rPr>
-                          <w:rFonts w:ascii="Calibri" w:hAnsi="Calibri" w:cs="Arial"/>
-                          <w:b/>
-                          <w:sz w:val="20"/>
-                          <w:szCs w:val="40"/>
-                          <w:lang w:val="en-US"/>
-                        </w:rPr>
-                        <w:t>http://msdl.cs.mcgill.ca/conferences/MPM4CPS/202</w:t>
-                      </w:r>
-                      <w:r>
-                        <w:rPr>
-                          <w:rFonts w:ascii="Calibri" w:hAnsi="Calibri" w:cs="Arial"/>
-                          <w:b/>
-                          <w:sz w:val="20"/>
-                          <w:szCs w:val="40"/>
-                          <w:lang w:val="en-US"/>
-                        </w:rPr>
-                        <w:t>2</w:t>
-                      </w:r>
-                      <w:r>
-                        <w:rPr>
-                          <w:rFonts w:ascii="Calibri" w:hAnsi="Calibri" w:cs="Arial"/>
-                          <w:b/>
-                          <w:sz w:val="20"/>
-                          <w:szCs w:val="40"/>
-                          <w:lang w:val="en-US"/>
-                        </w:rPr>
-                        <w:t xml:space="preserve"> </w:t>
-                      </w:r>
+                      <w:hyperlink r:id="rId8" w:history="1">
+                        <w:r>
+                          <w:rPr>
+                            <w:rStyle w:val="Hyperlink"/>
+                            <w:rFonts w:ascii="Calibri" w:hAnsi="Calibri" w:cs="Arial"/>
+                            <w:b/>
+                            <w:sz w:val="20"/>
+                            <w:szCs w:val="40"/>
+                            <w:lang w:val="en-US"/>
+                          </w:rPr>
+                          <w:t>http://msdl.uantwerpen.be/conferences/MPM4CPS/2022/</w:t>
+                        </w:r>
+                      </w:hyperlink>
                     </w:p>
                   </w:txbxContent>
                 </v:textbox>
@@ -648,7 +615,7 @@
     <w:tbl>
       <w:tblPr>
         <w:tblStyle w:val="TableGrid"/>
-        <w:tblW w:w="11165" w:type="dxa"/>
+        <w:tblW w:w="11286" w:type="dxa"/>
         <w:jc w:val="center"/>
         <w:tblBorders>
           <w:top w:val="single" w:sz="8" w:space="0" w:color="C0504D" w:themeColor="accent2"/>
@@ -661,16 +628,17 @@
         <w:tblLook w:val="04A0" w:firstRow="1" w:lastRow="0" w:firstColumn="1" w:lastColumn="0" w:noHBand="0" w:noVBand="1"/>
       </w:tblPr>
       <w:tblGrid>
-        <w:gridCol w:w="3936"/>
-        <w:gridCol w:w="7229"/>
+        <w:gridCol w:w="3977"/>
+        <w:gridCol w:w="7309"/>
       </w:tblGrid>
       <w:tr>
         <w:trPr>
+          <w:trHeight w:val="414"/>
           <w:jc w:val="center"/>
         </w:trPr>
         <w:tc>
           <w:tcPr>
-            <w:tcW w:w="3936" w:type="dxa"/>
+            <w:tcW w:w="3977" w:type="dxa"/>
             <w:shd w:val="clear" w:color="auto" w:fill="auto"/>
           </w:tcPr>
           <w:p>
@@ -2321,17 +2289,16 @@
               </w:rPr>
               <w:t>NVIDIA</w:t>
             </w:r>
-            <w:bookmarkStart w:id="0" w:name="_GoBack"/>
-            <w:bookmarkEnd w:id="0"/>
           </w:p>
         </w:tc>
         <w:tc>
           <w:tcPr>
-            <w:tcW w:w="7229" w:type="dxa"/>
+            <w:tcW w:w="7309" w:type="dxa"/>
             <w:shd w:val="clear" w:color="auto" w:fill="auto"/>
           </w:tcPr>
           <w:p>
             <w:pPr>
+              <w:spacing w:after="240"/>
               <w:jc w:val="both"/>
               <w:rPr>
                 <w:rFonts w:ascii="Calibri" w:hAnsi="Calibri"/>
@@ -2347,16 +2314,6 @@
               </w:rPr>
               <w:t>Scope of the Workshop</w:t>
             </w:r>
-          </w:p>
-          <w:p>
-            <w:pPr>
-              <w:rPr>
-                <w:rFonts w:ascii="Calibri" w:hAnsi="Calibri"/>
-                <w:sz w:val="8"/>
-                <w:szCs w:val="10"/>
-                <w:lang w:val="en-US"/>
-              </w:rPr>
-            </w:pPr>
           </w:p>
           <w:p>
             <w:pPr>
@@ -2416,6 +2373,7 @@
           </w:p>
           <w:p>
             <w:pPr>
+              <w:spacing w:before="120"/>
               <w:jc w:val="both"/>
               <w:rPr>
                 <w:rFonts w:ascii="Calibri" w:hAnsi="Calibri"/>
@@ -2472,7 +2430,7 @@
           </w:p>
           <w:p>
             <w:pPr>
-              <w:spacing w:before="60"/>
+              <w:spacing w:before="240" w:after="240"/>
               <w:outlineLvl w:val="0"/>
               <w:rPr>
                 <w:rFonts w:ascii="Calibri" w:hAnsi="Calibri"/>
@@ -2637,7 +2595,7 @@
                 <w:szCs w:val="20"/>
                 <w:lang w:val="en-US"/>
               </w:rPr>
-              <w:t>Digital twins</w:t>
+              <w:t>Model Management</w:t>
             </w:r>
             <w:r>
               <w:rPr>
@@ -2646,7 +2604,16 @@
                 <w:szCs w:val="20"/>
                 <w:lang w:val="en-US"/>
               </w:rPr>
-              <w:t xml:space="preserve"> of complex systems and their relationship to MPM techniques.</w:t>
+              <w:t xml:space="preserve"> </w:t>
+            </w:r>
+            <w:r>
+              <w:rPr>
+                <w:rFonts w:ascii="Calibri" w:hAnsi="Calibri"/>
+                <w:sz w:val="18"/>
+                <w:szCs w:val="20"/>
+                <w:lang w:val="en-US"/>
+              </w:rPr>
+              <w:t>with, and for, MPM4CPS: challenges, techniques, tools.</w:t>
             </w:r>
           </w:p>
           <w:p>
@@ -2730,6 +2697,8 @@
               </w:tabs>
               <w:rPr>
                 <w:rFonts w:ascii="Calibri" w:hAnsi="Calibri"/>
+                <w:b/>
+                <w:bCs/>
                 <w:sz w:val="18"/>
                 <w:szCs w:val="20"/>
                 <w:lang w:val="en-US"/>
@@ -2744,16 +2713,28 @@
                 <w:szCs w:val="20"/>
                 <w:lang w:val="en-US"/>
               </w:rPr>
-              <w:t xml:space="preserve">Machine Learning </w:t>
+              <w:t>MPM approaches, techniques and tools</w:t>
             </w:r>
             <w:r>
               <w:rPr>
                 <w:rFonts w:ascii="Calibri" w:hAnsi="Calibri"/>
+                <w:bCs/>
                 <w:sz w:val="18"/>
                 <w:szCs w:val="20"/>
                 <w:lang w:val="en-US"/>
               </w:rPr>
-              <w:t>applied in an MPM context, Smart CPS</w:t>
+              <w:t xml:space="preserve"> for related domains: IoT, Digital Twins, SmartCPS</w:t>
+            </w:r>
+            <w:r>
+              <w:rPr>
+                <w:rFonts w:ascii="Calibri" w:hAnsi="Calibri"/>
+                <w:b/>
+                <w:bCs/>
+                <w:sz w:val="18"/>
+                <w:szCs w:val="20"/>
+                <w:lang w:val="en-US"/>
+              </w:rPr>
+              <w:t xml:space="preserve"> </w:t>
             </w:r>
           </w:p>
           <w:p>
@@ -2796,6 +2777,7 @@
           </w:p>
           <w:p>
             <w:pPr>
+              <w:spacing w:before="120"/>
               <w:jc w:val="both"/>
               <w:rPr>
                 <w:rFonts w:ascii="Calibri" w:hAnsi="Calibri"/>
@@ -2804,17 +2786,15 @@
                 <w:lang w:val="en-US"/>
               </w:rPr>
             </w:pPr>
-          </w:p>
-          <w:p>
-            <w:pPr>
-              <w:jc w:val="both"/>
+            <w:r>
               <w:rPr>
                 <w:rFonts w:ascii="Calibri" w:hAnsi="Calibri"/>
                 <w:sz w:val="18"/>
                 <w:szCs w:val="20"/>
                 <w:lang w:val="en-US"/>
               </w:rPr>
-            </w:pPr>
+              <w:t xml:space="preserve">Contributions should clearly address the foundations of </w:t>
+            </w:r>
             <w:r>
               <w:rPr>
                 <w:rFonts w:ascii="Calibri" w:hAnsi="Calibri"/>
@@ -2822,12 +2802,30 @@
                 <w:szCs w:val="20"/>
                 <w:lang w:val="en-US"/>
               </w:rPr>
-              <w:t>Contributions should clearly address the foundations of multi-paradigm modeling by demonstrating the use of models to achieve the stated objectives and discuss the benefits of explicit modeling.</w:t>
+              <w:t xml:space="preserve">Multi-Paradigm </w:t>
+            </w:r>
+            <w:r>
+              <w:rPr>
+                <w:rFonts w:ascii="Calibri" w:hAnsi="Calibri"/>
+                <w:sz w:val="18"/>
+                <w:szCs w:val="20"/>
+                <w:lang w:val="en-US"/>
+              </w:rPr>
+              <w:t>Modeling</w:t>
+            </w:r>
+            <w:r>
+              <w:rPr>
+                <w:rFonts w:ascii="Calibri" w:hAnsi="Calibri"/>
+                <w:sz w:val="18"/>
+                <w:szCs w:val="20"/>
+                <w:lang w:val="en-US"/>
+              </w:rPr>
+              <w:t xml:space="preserve"> by demonstrating the use of models to achieve the stated objectives and discuss the benefits of explicit modeling.</w:t>
             </w:r>
           </w:p>
           <w:p>
             <w:pPr>
-              <w:spacing w:before="60"/>
+              <w:spacing w:before="240" w:after="240"/>
               <w:outlineLvl w:val="0"/>
               <w:rPr>
                 <w:rFonts w:ascii="Calibri" w:hAnsi="Calibri"/>
@@ -2859,11 +2857,13 @@
               </w:rPr>
               <w:t>ates</w:t>
             </w:r>
+            <w:bookmarkStart w:id="0" w:name="_GoBack"/>
+            <w:bookmarkEnd w:id="0"/>
           </w:p>
           <w:p>
             <w:pPr>
               <w:tabs>
-                <w:tab w:val="left" w:pos="2476"/>
+                <w:tab w:val="left" w:pos="2389"/>
               </w:tabs>
               <w:outlineLvl w:val="0"/>
               <w:rPr>
@@ -2909,7 +2909,7 @@
                 <w:szCs w:val="20"/>
                 <w:lang w:val="en-US"/>
               </w:rPr>
-              <w:t>2</w:t>
+              <w:tab/>
             </w:r>
             <w:r>
               <w:rPr>
@@ -2918,7 +2918,7 @@
                 <w:szCs w:val="20"/>
                 <w:lang w:val="en-US"/>
               </w:rPr>
-              <w:t>0</w:t>
+              <w:t>2</w:t>
             </w:r>
             <w:r>
               <w:rPr>
@@ -2927,7 +2927,7 @@
                 <w:szCs w:val="20"/>
                 <w:lang w:val="en-US"/>
               </w:rPr>
-              <w:t xml:space="preserve"> July 202</w:t>
+              <w:t>0</w:t>
             </w:r>
             <w:r>
               <w:rPr>
@@ -2936,13 +2936,22 @@
                 <w:szCs w:val="20"/>
                 <w:lang w:val="en-US"/>
               </w:rPr>
+              <w:t xml:space="preserve"> July 202</w:t>
+            </w:r>
+            <w:r>
+              <w:rPr>
+                <w:rFonts w:ascii="Calibri" w:hAnsi="Calibri"/>
+                <w:sz w:val="18"/>
+                <w:szCs w:val="20"/>
+                <w:lang w:val="en-US"/>
+              </w:rPr>
               <w:t>2</w:t>
             </w:r>
           </w:p>
           <w:p>
             <w:pPr>
               <w:tabs>
-                <w:tab w:val="left" w:pos="2476"/>
+                <w:tab w:val="left" w:pos="2389"/>
               </w:tabs>
               <w:rPr>
                 <w:rFonts w:ascii="Calibri" w:hAnsi="Calibri"/>
@@ -2987,7 +2996,7 @@
                 <w:szCs w:val="20"/>
                 <w:lang w:val="en-US"/>
               </w:rPr>
-              <w:t>19</w:t>
+              <w:tab/>
             </w:r>
             <w:r>
               <w:rPr>
@@ -2996,7 +3005,7 @@
                 <w:szCs w:val="20"/>
                 <w:lang w:val="en-US"/>
               </w:rPr>
-              <w:t xml:space="preserve"> August 202</w:t>
+              <w:t>19</w:t>
             </w:r>
             <w:r>
               <w:rPr>
@@ -3005,13 +3014,22 @@
                 <w:szCs w:val="20"/>
                 <w:lang w:val="en-US"/>
               </w:rPr>
+              <w:t xml:space="preserve"> August 202</w:t>
+            </w:r>
+            <w:r>
+              <w:rPr>
+                <w:rFonts w:ascii="Calibri" w:hAnsi="Calibri"/>
+                <w:sz w:val="18"/>
+                <w:szCs w:val="20"/>
+                <w:lang w:val="en-US"/>
+              </w:rPr>
               <w:t>2</w:t>
             </w:r>
           </w:p>
           <w:p>
             <w:pPr>
               <w:tabs>
-                <w:tab w:val="left" w:pos="2476"/>
+                <w:tab w:val="left" w:pos="2389"/>
               </w:tabs>
               <w:rPr>
                 <w:rFonts w:ascii="Calibri" w:hAnsi="Calibri"/>
@@ -3047,7 +3065,7 @@
                 <w:szCs w:val="20"/>
                 <w:lang w:val="en-US"/>
               </w:rPr>
-              <w:t xml:space="preserve"> September 1</w:t>
+              <w:t xml:space="preserve"> </w:t>
             </w:r>
             <w:r>
               <w:rPr>
@@ -3056,7 +3074,8 @@
                 <w:szCs w:val="20"/>
                 <w:lang w:val="en-US"/>
               </w:rPr>
-              <w:t>6</w:t>
+              <w:tab/>
+              <w:t>23</w:t>
             </w:r>
             <w:r>
               <w:rPr>
@@ -3065,7 +3084,7 @@
                 <w:szCs w:val="20"/>
                 <w:lang w:val="en-US"/>
               </w:rPr>
-              <w:t xml:space="preserve"> - 1</w:t>
+              <w:t xml:space="preserve"> - </w:t>
             </w:r>
             <w:r>
               <w:rPr>
@@ -3074,7 +3093,7 @@
                 <w:szCs w:val="20"/>
                 <w:lang w:val="en-US"/>
               </w:rPr>
-              <w:t>8</w:t>
+              <w:t>25</w:t>
             </w:r>
             <w:r>
               <w:rPr>
@@ -3097,7 +3116,7 @@
           </w:p>
           <w:p>
             <w:pPr>
-              <w:spacing w:before="60"/>
+              <w:spacing w:before="240" w:after="240"/>
               <w:outlineLvl w:val="0"/>
               <w:rPr>
                 <w:rFonts w:ascii="Calibri" w:hAnsi="Calibri"/>
@@ -3186,7 +3205,7 @@
               </w:rPr>
               <w:t xml:space="preserve">ACM formatting instructions available </w:t>
             </w:r>
-            <w:hyperlink r:id="rId7" w:history="1">
+            <w:hyperlink r:id="rId9" w:history="1">
               <w:r>
                 <w:rPr>
                   <w:rStyle w:val="Hyperlink"/>
@@ -3388,7 +3407,6 @@
           </w:p>
           <w:p>
             <w:pPr>
-              <w:spacing w:before="120"/>
               <w:jc w:val="both"/>
               <w:rPr>
                 <w:rFonts w:ascii="Calibri" w:hAnsi="Calibri"/>
@@ -3436,9 +3454,9 @@
       </w:pPr>
     </w:p>
     <w:sectPr>
-      <w:headerReference w:type="even" r:id="rId8"/>
+      <w:headerReference w:type="even" r:id="rId10"/>
       <w:pgSz w:w="11900" w:h="16840"/>
-      <w:pgMar w:top="720" w:right="720" w:bottom="720" w:left="720" w:header="708" w:footer="708" w:gutter="0"/>
+      <w:pgMar w:top="426" w:right="720" w:bottom="284" w:left="720" w:header="708" w:footer="708" w:gutter="0"/>
       <w:cols w:space="708"/>
       <w:docGrid w:linePitch="360"/>
     </w:sectPr>
@@ -3492,7 +3510,7 @@
     </w:pPr>
     <w:sdt>
       <w:sdtPr>
-        <w:id w:val="171999623"/>
+        <w:id w:val="-1083368353"/>
       </w:sdtPr>
       <w:sdtEndPr/>
       <w:sdtContent>
@@ -3503,7 +3521,7 @@
     </w:sdt>
     <w:sdt>
       <w:sdtPr>
-        <w:id w:val="171999624"/>
+        <w:id w:val="-1119992117"/>
       </w:sdtPr>
       <w:sdtEndPr/>
       <w:sdtContent>
@@ -3514,7 +3532,7 @@
     </w:sdt>
     <w:sdt>
       <w:sdtPr>
-        <w:id w:val="171999625"/>
+        <w:id w:val="834882798"/>
       </w:sdtPr>
       <w:sdtEndPr/>
       <w:sdtContent>

</xml_diff>

<commit_message>
Udated CfP + Mailinglists
</commit_message>
<xml_diff>
--- a/cfp/MPM4CPS22-CfP.docx
+++ b/cfp/MPM4CPS22-CfP.docx
@@ -1,6 +1,6 @@
 
 <file path=word/document.xml><?xml version="1.0" encoding="utf-8"?>
-<w:document xmlns:wpc="http://schemas.microsoft.com/office/word/2010/wordprocessingCanvas" xmlns:cx="http://schemas.microsoft.com/office/drawing/2014/chartex" xmlns:mc="http://schemas.openxmlformats.org/markup-compatibility/2006" xmlns:o="urn:schemas-microsoft-com:office:office" xmlns:r="http://schemas.openxmlformats.org/officeDocument/2006/relationships" xmlns:m="http://schemas.openxmlformats.org/officeDocument/2006/math" xmlns:v="urn:schemas-microsoft-com:vml" xmlns:wp14="http://schemas.microsoft.com/office/word/2010/wordprocessingDrawing" xmlns:wp="http://schemas.openxmlformats.org/drawingml/2006/wordprocessingDrawing" xmlns:w10="urn:schemas-microsoft-com:office:word" xmlns:w="http://schemas.openxmlformats.org/wordprocessingml/2006/main" xmlns:w14="http://schemas.microsoft.com/office/word/2010/wordml" xmlns:w15="http://schemas.microsoft.com/office/word/2012/wordml" xmlns:w16se="http://schemas.microsoft.com/office/word/2015/wordml/symex" xmlns:wpg="http://schemas.microsoft.com/office/word/2010/wordprocessingGroup" xmlns:wpi="http://schemas.microsoft.com/office/word/2010/wordprocessingInk" xmlns:wne="http://schemas.microsoft.com/office/word/2006/wordml" xmlns:wps="http://schemas.microsoft.com/office/word/2010/wordprocessingShape" mc:Ignorable="w14 w15 w16se wp14">
+<w:document xmlns:wpc="http://schemas.microsoft.com/office/word/2010/wordprocessingCanvas" xmlns:cx="http://schemas.microsoft.com/office/drawing/2014/chartex" xmlns:cx1="http://schemas.microsoft.com/office/drawing/2015/9/8/chartex" xmlns:cx2="http://schemas.microsoft.com/office/drawing/2015/10/21/chartex" xmlns:cx3="http://schemas.microsoft.com/office/drawing/2016/5/9/chartex" xmlns:cx4="http://schemas.microsoft.com/office/drawing/2016/5/10/chartex" xmlns:cx5="http://schemas.microsoft.com/office/drawing/2016/5/11/chartex" xmlns:cx6="http://schemas.microsoft.com/office/drawing/2016/5/12/chartex" xmlns:cx7="http://schemas.microsoft.com/office/drawing/2016/5/13/chartex" xmlns:cx8="http://schemas.microsoft.com/office/drawing/2016/5/14/chartex" xmlns:mc="http://schemas.openxmlformats.org/markup-compatibility/2006" xmlns:aink="http://schemas.microsoft.com/office/drawing/2016/ink" xmlns:am3d="http://schemas.microsoft.com/office/drawing/2017/model3d" xmlns:o="urn:schemas-microsoft-com:office:office" xmlns:r="http://schemas.openxmlformats.org/officeDocument/2006/relationships" xmlns:m="http://schemas.openxmlformats.org/officeDocument/2006/math" xmlns:v="urn:schemas-microsoft-com:vml" xmlns:wp14="http://schemas.microsoft.com/office/word/2010/wordprocessingDrawing" xmlns:wp="http://schemas.openxmlformats.org/drawingml/2006/wordprocessingDrawing" xmlns:w10="urn:schemas-microsoft-com:office:word" xmlns:w="http://schemas.openxmlformats.org/wordprocessingml/2006/main" xmlns:w14="http://schemas.microsoft.com/office/word/2010/wordml" xmlns:w15="http://schemas.microsoft.com/office/word/2012/wordml" xmlns:w16cex="http://schemas.microsoft.com/office/word/2018/wordml/cex" xmlns:w16cid="http://schemas.microsoft.com/office/word/2016/wordml/cid" xmlns:w16="http://schemas.microsoft.com/office/word/2018/wordml" xmlns:w16sdtdh="http://schemas.microsoft.com/office/word/2020/wordml/sdtdatahash" xmlns:w16se="http://schemas.microsoft.com/office/word/2015/wordml/symex" xmlns:wpg="http://schemas.microsoft.com/office/word/2010/wordprocessingGroup" xmlns:wpi="http://schemas.microsoft.com/office/word/2010/wordprocessingInk" xmlns:wne="http://schemas.microsoft.com/office/word/2006/wordml" xmlns:wps="http://schemas.microsoft.com/office/word/2010/wordprocessingShape" mc:Ignorable="w14 w15 w16se w16cid w16 w16cex w16sdtdh wp14">
   <w:body>
     <w:p>
       <w:pPr>
@@ -336,8 +336,7 @@
           </mc:Choice>
           <mc:Fallback>
             <w:pict>
-              <v:rect w14:anchorId="4DCC0234" id="Zone de texte 4" o:spid="_x0000_s1026" style="position:absolute;margin-left:-10.8pt;margin-top:.2pt;width:543.1pt;height:69.15pt;z-index:-251657728;visibility:visible;mso-wrap-style:square;mso-width-percent:0;mso-height-percent:0;mso-wrap-distance-left:9pt;mso-wrap-distance-top:0;mso-wrap-distance-right:9pt;mso-wrap-distance-bottom:0;mso-position-horizontal:absolute;mso-position-horizontal-relative:text;mso-position-vertical:absolute;mso-position-vertical-relative:text;mso-width-percent:0;mso-height-percent:0;mso-width-relative:margin;mso-height-relative:margin;v-text-anchor:top" o:gfxdata="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" filled="f" stroked="f">
-                <v:path arrowok="t"/>
+              <v:rect w14:anchorId="4DCC0234" id="Zone de texte 4" o:spid="_x0000_s1026" style="position:absolute;margin-left:-10.8pt;margin-top:.2pt;width:543.1pt;height:69.15pt;z-index:-251657728;visibility:visible;mso-wrap-style:square;mso-width-percent:0;mso-height-percent:0;mso-wrap-distance-left:9pt;mso-wrap-distance-top:0;mso-wrap-distance-right:9pt;mso-wrap-distance-bottom:0;mso-position-horizontal:absolute;mso-position-horizontal-relative:text;mso-position-vertical:absolute;mso-position-vertical-relative:text;mso-width-percent:0;mso-height-percent:0;mso-width-relative:margin;mso-height-relative:margin;v-text-anchor:top" o:gfxdata="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" filled="f" stroked="f">
                 <v:textbox inset="0,0,0,0">
                   <w:txbxContent>
                     <w:p>
@@ -649,13 +648,31 @@
                 <w:b/>
               </w:rPr>
             </w:pPr>
+            <w:proofErr w:type="spellStart"/>
             <w:r>
               <w:rPr>
                 <w:rFonts w:asciiTheme="majorHAnsi" w:hAnsiTheme="majorHAnsi"/>
                 <w:b/>
               </w:rPr>
-              <w:t>Organizing Committee</w:t>
-            </w:r>
+              <w:t>Organizing</w:t>
+            </w:r>
+            <w:proofErr w:type="spellEnd"/>
+            <w:r>
+              <w:rPr>
+                <w:rFonts w:asciiTheme="majorHAnsi" w:hAnsiTheme="majorHAnsi"/>
+                <w:b/>
+              </w:rPr>
+              <w:t xml:space="preserve"> </w:t>
+            </w:r>
+            <w:proofErr w:type="spellStart"/>
+            <w:r>
+              <w:rPr>
+                <w:rFonts w:asciiTheme="majorHAnsi" w:hAnsiTheme="majorHAnsi"/>
+                <w:b/>
+              </w:rPr>
+              <w:t>Committee</w:t>
+            </w:r>
+            <w:proofErr w:type="spellEnd"/>
           </w:p>
           <w:p>
             <w:pPr>
@@ -763,6 +780,7 @@
                 <w:lang w:val="en-GB"/>
               </w:rPr>
             </w:pPr>
+            <w:proofErr w:type="spellStart"/>
             <w:r>
               <w:rPr>
                 <w:rFonts w:asciiTheme="majorHAnsi" w:hAnsiTheme="majorHAnsi" w:cstheme="majorHAnsi"/>
@@ -772,8 +790,9 @@
                 <w:szCs w:val="17"/>
                 <w:lang w:val="en-GB"/>
               </w:rPr>
-              <w:t>Joeri Exelmans</w:t>
-            </w:r>
+              <w:t>Joeri</w:t>
+            </w:r>
+            <w:proofErr w:type="spellEnd"/>
             <w:r>
               <w:rPr>
                 <w:rFonts w:asciiTheme="majorHAnsi" w:hAnsiTheme="majorHAnsi" w:cstheme="majorHAnsi"/>
@@ -783,39 +802,9 @@
                 <w:szCs w:val="17"/>
                 <w:lang w:val="en-GB"/>
               </w:rPr>
-              <w:t xml:space="preserve">, </w:t>
-            </w:r>
-            <w:r>
-              <w:rPr>
-                <w:rFonts w:asciiTheme="majorHAnsi" w:hAnsiTheme="majorHAnsi" w:cstheme="majorHAnsi"/>
-                <w:bCs/>
-                <w:sz w:val="17"/>
-                <w:szCs w:val="17"/>
-                <w:lang w:val="en-GB"/>
-              </w:rPr>
-              <w:t>University of Antwerp</w:t>
-            </w:r>
-          </w:p>
-          <w:p>
-            <w:pPr>
-              <w:rPr>
-                <w:rFonts w:asciiTheme="majorHAnsi" w:hAnsiTheme="majorHAnsi" w:cstheme="majorHAnsi"/>
-                <w:bCs/>
-                <w:sz w:val="17"/>
-                <w:szCs w:val="17"/>
-                <w:lang w:val="en-GB"/>
-              </w:rPr>
-            </w:pPr>
-            <w:r>
-              <w:rPr>
-                <w:rFonts w:asciiTheme="majorHAnsi" w:hAnsiTheme="majorHAnsi" w:cstheme="majorHAnsi"/>
-                <w:bCs/>
-                <w:sz w:val="17"/>
-                <w:szCs w:val="17"/>
-                <w:lang w:val="en-GB"/>
-              </w:rPr>
-              <w:t xml:space="preserve">Randy </w:t>
-            </w:r>
+              <w:t xml:space="preserve"> </w:t>
+            </w:r>
+            <w:proofErr w:type="spellStart"/>
             <w:r>
               <w:rPr>
                 <w:rFonts w:asciiTheme="majorHAnsi" w:hAnsiTheme="majorHAnsi" w:cstheme="majorHAnsi"/>
@@ -825,100 +814,9 @@
                 <w:szCs w:val="17"/>
                 <w:lang w:val="en-GB"/>
               </w:rPr>
-              <w:t>Paredis</w:t>
-            </w:r>
-            <w:r>
-              <w:rPr>
-                <w:rFonts w:asciiTheme="majorHAnsi" w:hAnsiTheme="majorHAnsi" w:cstheme="majorHAnsi"/>
-                <w:bCs/>
-                <w:sz w:val="17"/>
-                <w:szCs w:val="17"/>
-                <w:lang w:val="en-GB"/>
-              </w:rPr>
-              <w:t xml:space="preserve">, </w:t>
-            </w:r>
-            <w:r>
-              <w:rPr>
-                <w:rFonts w:asciiTheme="majorHAnsi" w:hAnsiTheme="majorHAnsi" w:cstheme="majorHAnsi"/>
-                <w:bCs/>
-                <w:sz w:val="17"/>
-                <w:szCs w:val="17"/>
-                <w:lang w:val="en-GB"/>
-              </w:rPr>
-              <w:t>University of Antwerp</w:t>
-            </w:r>
-          </w:p>
-          <w:p>
-            <w:pPr>
-              <w:rPr>
-                <w:rFonts w:asciiTheme="majorHAnsi" w:hAnsiTheme="majorHAnsi"/>
-                <w:b/>
-                <w:sz w:val="17"/>
-                <w:szCs w:val="17"/>
-                <w:lang w:val="en-GB"/>
-              </w:rPr>
-            </w:pPr>
-            <w:r>
-              <w:rPr>
-                <w:rFonts w:asciiTheme="majorHAnsi" w:hAnsiTheme="majorHAnsi"/>
-                <w:b/>
-                <w:sz w:val="17"/>
-                <w:szCs w:val="17"/>
-                <w:lang w:val="nl-BE"/>
-              </w:rPr>
-              <w:t xml:space="preserve">Robert Heinrich, </w:t>
-            </w:r>
-            <w:r>
-              <w:rPr>
-                <w:rFonts w:asciiTheme="majorHAnsi" w:hAnsiTheme="majorHAnsi"/>
-                <w:sz w:val="17"/>
-                <w:szCs w:val="17"/>
-                <w:lang w:val="nl-BE"/>
-              </w:rPr>
-              <w:t>Karlsruhe Institute of Technology</w:t>
-            </w:r>
-          </w:p>
-          <w:p>
-            <w:pPr>
-              <w:spacing w:before="160"/>
-              <w:ind w:left="288" w:hanging="288"/>
-              <w:rPr>
-                <w:rFonts w:asciiTheme="majorHAnsi" w:hAnsiTheme="majorHAnsi"/>
-                <w:b/>
-                <w:lang w:val="en-US"/>
-              </w:rPr>
-            </w:pPr>
-            <w:r>
-              <w:rPr>
-                <w:rFonts w:asciiTheme="majorHAnsi" w:hAnsiTheme="majorHAnsi"/>
-                <w:b/>
-                <w:lang w:val="en-US"/>
-              </w:rPr>
-              <w:t>Steering Committee</w:t>
-            </w:r>
-          </w:p>
-          <w:p>
-            <w:pPr>
-              <w:ind w:left="284" w:hanging="284"/>
-              <w:rPr>
-                <w:rFonts w:asciiTheme="majorHAnsi" w:hAnsiTheme="majorHAnsi"/>
-                <w:b/>
-                <w:sz w:val="6"/>
-                <w:szCs w:val="6"/>
-                <w:lang w:val="en-US"/>
-              </w:rPr>
-            </w:pPr>
-          </w:p>
-          <w:p>
-            <w:pPr>
-              <w:rPr>
-                <w:rFonts w:asciiTheme="majorHAnsi" w:hAnsiTheme="majorHAnsi" w:cstheme="majorHAnsi"/>
-                <w:bCs/>
-                <w:sz w:val="17"/>
-                <w:szCs w:val="17"/>
-                <w:lang w:val="en-GB"/>
-              </w:rPr>
-            </w:pPr>
+              <w:t>Exelmans</w:t>
+            </w:r>
+            <w:proofErr w:type="spellEnd"/>
             <w:r>
               <w:rPr>
                 <w:rFonts w:asciiTheme="majorHAnsi" w:hAnsiTheme="majorHAnsi" w:cstheme="majorHAnsi"/>
@@ -928,7 +826,7 @@
                 <w:szCs w:val="17"/>
                 <w:lang w:val="en-GB"/>
               </w:rPr>
-              <w:t>Hans Vangheluwe</w:t>
+              <w:t xml:space="preserve">, </w:t>
             </w:r>
             <w:r>
               <w:rPr>
@@ -938,6 +836,174 @@
                 <w:szCs w:val="17"/>
                 <w:lang w:val="en-GB"/>
               </w:rPr>
+              <w:t>University of Antwerp</w:t>
+            </w:r>
+          </w:p>
+          <w:p>
+            <w:pPr>
+              <w:rPr>
+                <w:rFonts w:asciiTheme="majorHAnsi" w:hAnsiTheme="majorHAnsi" w:cstheme="majorHAnsi"/>
+                <w:bCs/>
+                <w:sz w:val="17"/>
+                <w:szCs w:val="17"/>
+                <w:lang w:val="en-GB"/>
+              </w:rPr>
+            </w:pPr>
+            <w:r>
+              <w:rPr>
+                <w:rFonts w:asciiTheme="majorHAnsi" w:hAnsiTheme="majorHAnsi" w:cstheme="majorHAnsi"/>
+                <w:b/>
+                <w:sz w:val="17"/>
+                <w:szCs w:val="17"/>
+                <w:lang w:val="en-GB"/>
+              </w:rPr>
+              <w:t>Randy</w:t>
+            </w:r>
+            <w:r>
+              <w:rPr>
+                <w:rFonts w:asciiTheme="majorHAnsi" w:hAnsiTheme="majorHAnsi" w:cstheme="majorHAnsi"/>
+                <w:bCs/>
+                <w:sz w:val="17"/>
+                <w:szCs w:val="17"/>
+                <w:lang w:val="en-GB"/>
+              </w:rPr>
+              <w:t xml:space="preserve"> </w:t>
+            </w:r>
+            <w:r>
+              <w:rPr>
+                <w:rFonts w:asciiTheme="majorHAnsi" w:hAnsiTheme="majorHAnsi" w:cstheme="majorHAnsi"/>
+                <w:b/>
+                <w:bCs/>
+                <w:sz w:val="17"/>
+                <w:szCs w:val="17"/>
+                <w:lang w:val="en-GB"/>
+              </w:rPr>
+              <w:t>Paredis</w:t>
+            </w:r>
+            <w:r>
+              <w:rPr>
+                <w:rFonts w:asciiTheme="majorHAnsi" w:hAnsiTheme="majorHAnsi" w:cstheme="majorHAnsi"/>
+                <w:bCs/>
+                <w:sz w:val="17"/>
+                <w:szCs w:val="17"/>
+                <w:lang w:val="en-GB"/>
+              </w:rPr>
+              <w:t xml:space="preserve">, </w:t>
+            </w:r>
+            <w:r>
+              <w:rPr>
+                <w:rFonts w:asciiTheme="majorHAnsi" w:hAnsiTheme="majorHAnsi" w:cstheme="majorHAnsi"/>
+                <w:bCs/>
+                <w:sz w:val="17"/>
+                <w:szCs w:val="17"/>
+                <w:lang w:val="en-GB"/>
+              </w:rPr>
+              <w:t>University of Antwerp</w:t>
+            </w:r>
+          </w:p>
+          <w:p>
+            <w:pPr>
+              <w:rPr>
+                <w:rFonts w:asciiTheme="majorHAnsi" w:hAnsiTheme="majorHAnsi"/>
+                <w:b/>
+                <w:sz w:val="17"/>
+                <w:szCs w:val="17"/>
+                <w:lang w:val="en-GB"/>
+              </w:rPr>
+            </w:pPr>
+            <w:r>
+              <w:rPr>
+                <w:rFonts w:asciiTheme="majorHAnsi" w:hAnsiTheme="majorHAnsi"/>
+                <w:b/>
+                <w:sz w:val="17"/>
+                <w:szCs w:val="17"/>
+                <w:lang w:val="nl-BE"/>
+              </w:rPr>
+              <w:t xml:space="preserve">Robert Heinrich, </w:t>
+            </w:r>
+            <w:r>
+              <w:rPr>
+                <w:rFonts w:asciiTheme="majorHAnsi" w:hAnsiTheme="majorHAnsi"/>
+                <w:sz w:val="17"/>
+                <w:szCs w:val="17"/>
+                <w:lang w:val="nl-BE"/>
+              </w:rPr>
+              <w:t>Karlsruhe Institute of Technology</w:t>
+            </w:r>
+          </w:p>
+          <w:p>
+            <w:pPr>
+              <w:spacing w:before="160"/>
+              <w:ind w:left="288" w:hanging="288"/>
+              <w:rPr>
+                <w:rFonts w:asciiTheme="majorHAnsi" w:hAnsiTheme="majorHAnsi"/>
+                <w:b/>
+                <w:lang w:val="en-US"/>
+              </w:rPr>
+            </w:pPr>
+            <w:r>
+              <w:rPr>
+                <w:rFonts w:asciiTheme="majorHAnsi" w:hAnsiTheme="majorHAnsi"/>
+                <w:b/>
+                <w:lang w:val="en-US"/>
+              </w:rPr>
+              <w:t>Steering Committee</w:t>
+            </w:r>
+          </w:p>
+          <w:p>
+            <w:pPr>
+              <w:ind w:left="284" w:hanging="284"/>
+              <w:rPr>
+                <w:rFonts w:asciiTheme="majorHAnsi" w:hAnsiTheme="majorHAnsi"/>
+                <w:b/>
+                <w:sz w:val="6"/>
+                <w:szCs w:val="6"/>
+                <w:lang w:val="en-US"/>
+              </w:rPr>
+            </w:pPr>
+          </w:p>
+          <w:p>
+            <w:pPr>
+              <w:rPr>
+                <w:rFonts w:asciiTheme="majorHAnsi" w:hAnsiTheme="majorHAnsi" w:cstheme="majorHAnsi"/>
+                <w:bCs/>
+                <w:sz w:val="17"/>
+                <w:szCs w:val="17"/>
+                <w:lang w:val="en-GB"/>
+              </w:rPr>
+            </w:pPr>
+            <w:r>
+              <w:rPr>
+                <w:rFonts w:asciiTheme="majorHAnsi" w:hAnsiTheme="majorHAnsi" w:cstheme="majorHAnsi"/>
+                <w:b/>
+                <w:bCs/>
+                <w:sz w:val="17"/>
+                <w:szCs w:val="17"/>
+                <w:lang w:val="en-GB"/>
+              </w:rPr>
+              <w:t xml:space="preserve">Hans </w:t>
+            </w:r>
+            <w:proofErr w:type="spellStart"/>
+            <w:r>
+              <w:rPr>
+                <w:rFonts w:asciiTheme="majorHAnsi" w:hAnsiTheme="majorHAnsi" w:cstheme="majorHAnsi"/>
+                <w:b/>
+                <w:bCs/>
+                <w:sz w:val="17"/>
+                <w:szCs w:val="17"/>
+                <w:lang w:val="en-GB"/>
+              </w:rPr>
+              <w:t>Vangheluwe</w:t>
+            </w:r>
+            <w:proofErr w:type="spellEnd"/>
+            <w:r>
+              <w:rPr>
+                <w:rFonts w:asciiTheme="majorHAnsi" w:hAnsiTheme="majorHAnsi" w:cstheme="majorHAnsi"/>
+                <w:bCs/>
+                <w:sz w:val="17"/>
+                <w:szCs w:val="17"/>
+                <w:lang w:val="en-GB"/>
+              </w:rPr>
               <w:t>, University of Antwerp – Flanders Make and McGill University</w:t>
             </w:r>
           </w:p>
@@ -959,28 +1025,9 @@
                 <w:szCs w:val="17"/>
                 <w:lang w:val="en-US"/>
               </w:rPr>
-              <w:t>Pieter J. Mosterman</w:t>
-            </w:r>
-            <w:r>
-              <w:rPr>
-                <w:rFonts w:asciiTheme="majorHAnsi" w:hAnsiTheme="majorHAnsi"/>
-                <w:sz w:val="17"/>
-                <w:szCs w:val="17"/>
-                <w:lang w:val="en-US"/>
-              </w:rPr>
-              <w:t>, The Mathworks</w:t>
-            </w:r>
-          </w:p>
-          <w:p>
-            <w:pPr>
-              <w:ind w:left="284" w:hanging="284"/>
-              <w:rPr>
-                <w:rFonts w:asciiTheme="majorHAnsi" w:hAnsiTheme="majorHAnsi"/>
-                <w:sz w:val="17"/>
-                <w:szCs w:val="17"/>
-                <w:lang w:val="en-US"/>
-              </w:rPr>
-            </w:pPr>
+              <w:t xml:space="preserve">Pieter J. </w:t>
+            </w:r>
+            <w:proofErr w:type="spellStart"/>
             <w:r>
               <w:rPr>
                 <w:rFonts w:asciiTheme="majorHAnsi" w:hAnsiTheme="majorHAnsi"/>
@@ -989,8 +1036,9 @@
                 <w:szCs w:val="17"/>
                 <w:lang w:val="en-US"/>
               </w:rPr>
-              <w:t>Jeff Gray</w:t>
-            </w:r>
+              <w:t>Mosterman</w:t>
+            </w:r>
+            <w:proofErr w:type="spellEnd"/>
             <w:r>
               <w:rPr>
                 <w:rFonts w:asciiTheme="majorHAnsi" w:hAnsiTheme="majorHAnsi"/>
@@ -998,8 +1046,9 @@
                 <w:szCs w:val="17"/>
                 <w:lang w:val="en-US"/>
               </w:rPr>
-              <w:t>,</w:t>
-            </w:r>
+              <w:t xml:space="preserve">, The </w:t>
+            </w:r>
+            <w:proofErr w:type="spellStart"/>
             <w:r>
               <w:rPr>
                 <w:rFonts w:asciiTheme="majorHAnsi" w:hAnsiTheme="majorHAnsi"/>
@@ -1007,8 +1056,9 @@
                 <w:szCs w:val="17"/>
                 <w:lang w:val="en-US"/>
               </w:rPr>
-              <w:t xml:space="preserve"> University of Alabama</w:t>
-            </w:r>
+              <w:t>Mathworks</w:t>
+            </w:r>
+            <w:proofErr w:type="spellEnd"/>
           </w:p>
           <w:p>
             <w:pPr>
@@ -1017,6 +1067,7 @@
                 <w:rFonts w:asciiTheme="majorHAnsi" w:hAnsiTheme="majorHAnsi"/>
                 <w:sz w:val="17"/>
                 <w:szCs w:val="17"/>
+                <w:lang w:val="en-US"/>
               </w:rPr>
             </w:pPr>
             <w:r>
@@ -1025,16 +1076,72 @@
                 <w:b/>
                 <w:sz w:val="17"/>
                 <w:szCs w:val="17"/>
-              </w:rPr>
-              <w:t>Vasco Amaral</w:t>
+                <w:lang w:val="en-US"/>
+              </w:rPr>
+              <w:t>Jeff Gray</w:t>
             </w:r>
             <w:r>
               <w:rPr>
                 <w:rFonts w:asciiTheme="majorHAnsi" w:hAnsiTheme="majorHAnsi"/>
                 <w:sz w:val="17"/>
                 <w:szCs w:val="17"/>
-              </w:rPr>
-              <w:t>, Universidade Nova de Lisboa</w:t>
+                <w:lang w:val="en-US"/>
+              </w:rPr>
+              <w:t>,</w:t>
+            </w:r>
+            <w:r>
+              <w:rPr>
+                <w:rFonts w:asciiTheme="majorHAnsi" w:hAnsiTheme="majorHAnsi"/>
+                <w:sz w:val="17"/>
+                <w:szCs w:val="17"/>
+                <w:lang w:val="en-US"/>
+              </w:rPr>
+              <w:t xml:space="preserve"> University of Alabama</w:t>
+            </w:r>
+          </w:p>
+          <w:p>
+            <w:pPr>
+              <w:ind w:left="284" w:hanging="284"/>
+              <w:rPr>
+                <w:rFonts w:asciiTheme="majorHAnsi" w:hAnsiTheme="majorHAnsi"/>
+                <w:sz w:val="17"/>
+                <w:szCs w:val="17"/>
+              </w:rPr>
+            </w:pPr>
+            <w:r>
+              <w:rPr>
+                <w:rFonts w:asciiTheme="majorHAnsi" w:hAnsiTheme="majorHAnsi"/>
+                <w:b/>
+                <w:sz w:val="17"/>
+                <w:szCs w:val="17"/>
+              </w:rPr>
+              <w:t>Vasco Amaral</w:t>
+            </w:r>
+            <w:r>
+              <w:rPr>
+                <w:rFonts w:asciiTheme="majorHAnsi" w:hAnsiTheme="majorHAnsi"/>
+                <w:sz w:val="17"/>
+                <w:szCs w:val="17"/>
+              </w:rPr>
+              <w:t xml:space="preserve">, </w:t>
+            </w:r>
+            <w:proofErr w:type="spellStart"/>
+            <w:r>
+              <w:rPr>
+                <w:rFonts w:asciiTheme="majorHAnsi" w:hAnsiTheme="majorHAnsi"/>
+                <w:sz w:val="17"/>
+                <w:szCs w:val="17"/>
+              </w:rPr>
+              <w:t>Universidade</w:t>
+            </w:r>
+            <w:proofErr w:type="spellEnd"/>
+            <w:r>
+              <w:rPr>
+                <w:rFonts w:asciiTheme="majorHAnsi" w:hAnsiTheme="majorHAnsi"/>
+                <w:sz w:val="17"/>
+                <w:szCs w:val="17"/>
+              </w:rPr>
+              <w:t xml:space="preserve"> Nova de Lisboa</w:t>
             </w:r>
           </w:p>
           <w:p>
@@ -1055,24 +1162,6 @@
               <w:rPr>
                 <w:rFonts w:asciiTheme="majorHAnsi" w:hAnsiTheme="majorHAnsi"/>
                 <w:b/>
-                <w:lang w:val="en-US"/>
-              </w:rPr>
-            </w:pPr>
-            <w:r>
-              <w:rPr>
-                <w:rFonts w:asciiTheme="majorHAnsi" w:hAnsiTheme="majorHAnsi"/>
-                <w:b/>
-                <w:lang w:val="en-US"/>
-              </w:rPr>
-              <w:t>Program Committee</w:t>
-            </w:r>
-          </w:p>
-          <w:p>
-            <w:pPr>
-              <w:ind w:left="284" w:hanging="284"/>
-              <w:rPr>
-                <w:rFonts w:asciiTheme="majorHAnsi" w:hAnsiTheme="majorHAnsi"/>
-                <w:b/>
                 <w:color w:val="C00000"/>
                 <w:sz w:val="20"/>
                 <w:szCs w:val="20"/>
@@ -1083,12 +1172,9 @@
               <w:rPr>
                 <w:rFonts w:asciiTheme="majorHAnsi" w:hAnsiTheme="majorHAnsi"/>
                 <w:b/>
-                <w:color w:val="C00000"/>
-                <w:sz w:val="20"/>
-                <w:szCs w:val="20"/>
                 <w:lang w:val="en-US"/>
               </w:rPr>
-              <w:t xml:space="preserve">    (tentative, to be contacted)</w:t>
+              <w:t>Program Committee</w:t>
             </w:r>
           </w:p>
           <w:p>
@@ -1107,12 +1193,12 @@
             <w:pPr>
               <w:rPr>
                 <w:rFonts w:asciiTheme="majorHAnsi" w:hAnsiTheme="majorHAnsi" w:cstheme="majorHAnsi"/>
-                <w:b/>
                 <w:bCs/>
                 <w:sz w:val="17"/>
                 <w:szCs w:val="17"/>
               </w:rPr>
             </w:pPr>
+            <w:proofErr w:type="spellStart"/>
             <w:r>
               <w:rPr>
                 <w:rFonts w:asciiTheme="majorHAnsi" w:hAnsiTheme="majorHAnsi" w:cstheme="majorHAnsi"/>
@@ -1121,27 +1207,9 @@
                 <w:sz w:val="17"/>
                 <w:szCs w:val="17"/>
               </w:rPr>
-              <w:t xml:space="preserve">Shaukat Ali, </w:t>
-            </w:r>
-            <w:r>
-              <w:rPr>
-                <w:rFonts w:asciiTheme="majorHAnsi" w:hAnsiTheme="majorHAnsi" w:cstheme="majorHAnsi"/>
-                <w:bCs/>
-                <w:sz w:val="17"/>
-                <w:szCs w:val="17"/>
-              </w:rPr>
-              <w:t>Simula Research Laboratory</w:t>
-            </w:r>
-          </w:p>
-          <w:p>
-            <w:pPr>
-              <w:rPr>
-                <w:rFonts w:asciiTheme="majorHAnsi" w:hAnsiTheme="majorHAnsi" w:cstheme="majorHAnsi"/>
-                <w:bCs/>
-                <w:sz w:val="17"/>
-                <w:szCs w:val="17"/>
-              </w:rPr>
-            </w:pPr>
+              <w:t>Shaukat</w:t>
+            </w:r>
+            <w:proofErr w:type="spellEnd"/>
             <w:r>
               <w:rPr>
                 <w:rFonts w:asciiTheme="majorHAnsi" w:hAnsiTheme="majorHAnsi" w:cstheme="majorHAnsi"/>
@@ -1150,7 +1218,7 @@
                 <w:sz w:val="17"/>
                 <w:szCs w:val="17"/>
               </w:rPr>
-              <w:t>Francis Bordeleau,</w:t>
+              <w:t xml:space="preserve"> Ali, </w:t>
             </w:r>
             <w:r>
               <w:rPr>
@@ -1159,8 +1227,9 @@
                 <w:sz w:val="17"/>
                 <w:szCs w:val="17"/>
               </w:rPr>
-              <w:t xml:space="preserve"> </w:t>
-            </w:r>
+              <w:t xml:space="preserve">Simula </w:t>
+            </w:r>
+            <w:proofErr w:type="spellStart"/>
             <w:r>
               <w:rPr>
                 <w:rFonts w:asciiTheme="majorHAnsi" w:hAnsiTheme="majorHAnsi" w:cstheme="majorHAnsi"/>
@@ -1168,11 +1237,60 @@
                 <w:sz w:val="17"/>
                 <w:szCs w:val="17"/>
               </w:rPr>
-              <w:t xml:space="preserve">École de Technologie Supérieure </w:t>
-            </w:r>
+              <w:t>Research</w:t>
+            </w:r>
+            <w:proofErr w:type="spellEnd"/>
+            <w:r>
+              <w:rPr>
+                <w:rFonts w:asciiTheme="majorHAnsi" w:hAnsiTheme="majorHAnsi" w:cstheme="majorHAnsi"/>
+                <w:bCs/>
+                <w:sz w:val="17"/>
+                <w:szCs w:val="17"/>
+              </w:rPr>
+              <w:t xml:space="preserve"> </w:t>
+            </w:r>
+            <w:proofErr w:type="spellStart"/>
+            <w:r>
+              <w:rPr>
+                <w:rFonts w:asciiTheme="majorHAnsi" w:hAnsiTheme="majorHAnsi" w:cstheme="majorHAnsi"/>
+                <w:bCs/>
+                <w:sz w:val="17"/>
+                <w:szCs w:val="17"/>
+              </w:rPr>
+              <w:t>Laboratory</w:t>
+            </w:r>
+            <w:proofErr w:type="spellEnd"/>
+            <w:r>
+              <w:rPr>
+                <w:rFonts w:asciiTheme="majorHAnsi" w:hAnsiTheme="majorHAnsi" w:cstheme="majorHAnsi"/>
+                <w:bCs/>
+                <w:sz w:val="17"/>
+                <w:szCs w:val="17"/>
+              </w:rPr>
+              <w:t xml:space="preserve">, </w:t>
+            </w:r>
+            <w:proofErr w:type="spellStart"/>
+            <w:r>
+              <w:rPr>
+                <w:rFonts w:asciiTheme="majorHAnsi" w:hAnsiTheme="majorHAnsi" w:cstheme="majorHAnsi"/>
+                <w:bCs/>
+                <w:sz w:val="17"/>
+                <w:szCs w:val="17"/>
+              </w:rPr>
+              <w:t>Norway</w:t>
+            </w:r>
+            <w:proofErr w:type="spellEnd"/>
           </w:p>
           <w:p>
             <w:pPr>
+              <w:rPr>
+                <w:rFonts w:asciiTheme="majorHAnsi" w:hAnsiTheme="majorHAnsi" w:cstheme="majorHAnsi"/>
+                <w:sz w:val="17"/>
+                <w:szCs w:val="17"/>
+                <w:lang w:val="fr-BE"/>
+              </w:rPr>
+            </w:pPr>
+            <w:r>
               <w:rPr>
                 <w:rFonts w:asciiTheme="majorHAnsi" w:hAnsiTheme="majorHAnsi" w:cstheme="majorHAnsi"/>
                 <w:b/>
@@ -1180,7 +1298,9 @@
                 <w:sz w:val="17"/>
                 <w:szCs w:val="17"/>
               </w:rPr>
-            </w:pPr>
+              <w:t>Sou</w:t>
+            </w:r>
+            <w:proofErr w:type="spellStart"/>
             <w:r>
               <w:rPr>
                 <w:rFonts w:asciiTheme="majorHAnsi" w:hAnsiTheme="majorHAnsi" w:cstheme="majorHAnsi"/>
@@ -1188,17 +1308,172 @@
                 <w:bCs/>
                 <w:sz w:val="17"/>
                 <w:szCs w:val="17"/>
-              </w:rPr>
-              <w:t xml:space="preserve">Frédéric Boulanger, </w:t>
-            </w:r>
-            <w:r>
+                <w:lang w:val="fr-BE"/>
+              </w:rPr>
+              <w:t>m</w:t>
+            </w:r>
+            <w:r>
+              <w:rPr>
+                <w:rFonts w:asciiTheme="majorHAnsi" w:hAnsiTheme="majorHAnsi" w:cstheme="majorHAnsi"/>
+                <w:b/>
+                <w:bCs/>
+                <w:sz w:val="17"/>
+                <w:szCs w:val="17"/>
+                <w:lang w:val="fr-BE"/>
+              </w:rPr>
+              <w:t>yadip</w:t>
+            </w:r>
+            <w:proofErr w:type="spellEnd"/>
+            <w:r>
+              <w:rPr>
+                <w:rFonts w:asciiTheme="majorHAnsi" w:hAnsiTheme="majorHAnsi" w:cstheme="majorHAnsi"/>
+                <w:b/>
+                <w:bCs/>
+                <w:sz w:val="17"/>
+                <w:szCs w:val="17"/>
+                <w:lang w:val="fr-BE"/>
+              </w:rPr>
+              <w:t xml:space="preserve"> </w:t>
+            </w:r>
+            <w:proofErr w:type="spellStart"/>
+            <w:r>
+              <w:rPr>
+                <w:rFonts w:asciiTheme="majorHAnsi" w:hAnsiTheme="majorHAnsi" w:cstheme="majorHAnsi"/>
+                <w:b/>
+                <w:bCs/>
+                <w:sz w:val="17"/>
+                <w:szCs w:val="17"/>
+                <w:lang w:val="fr-BE"/>
+              </w:rPr>
+              <w:t>Bandyopadhyay</w:t>
+            </w:r>
+            <w:proofErr w:type="spellEnd"/>
+            <w:r>
+              <w:rPr>
+                <w:rFonts w:asciiTheme="majorHAnsi" w:hAnsiTheme="majorHAnsi" w:cstheme="majorHAnsi"/>
+                <w:b/>
+                <w:bCs/>
+                <w:sz w:val="17"/>
+                <w:szCs w:val="17"/>
+                <w:lang w:val="fr-BE"/>
+              </w:rPr>
+              <w:t xml:space="preserve">, </w:t>
+            </w:r>
+            <w:r>
+              <w:rPr>
+                <w:rFonts w:asciiTheme="majorHAnsi" w:hAnsiTheme="majorHAnsi" w:cstheme="majorHAnsi"/>
+                <w:sz w:val="17"/>
+                <w:szCs w:val="17"/>
+                <w:lang w:val="fr-BE"/>
+              </w:rPr>
+              <w:t xml:space="preserve">NVIDIA, </w:t>
+            </w:r>
+            <w:proofErr w:type="spellStart"/>
+            <w:r>
+              <w:rPr>
+                <w:rFonts w:asciiTheme="majorHAnsi" w:hAnsiTheme="majorHAnsi" w:cstheme="majorHAnsi"/>
+                <w:sz w:val="17"/>
+                <w:szCs w:val="17"/>
+                <w:lang w:val="fr-BE"/>
+              </w:rPr>
+              <w:t>India</w:t>
+            </w:r>
+            <w:proofErr w:type="spellEnd"/>
+          </w:p>
+          <w:p>
+            <w:pPr>
               <w:rPr>
                 <w:rFonts w:asciiTheme="majorHAnsi" w:hAnsiTheme="majorHAnsi" w:cstheme="majorHAnsi"/>
                 <w:bCs/>
                 <w:sz w:val="17"/>
                 <w:szCs w:val="17"/>
               </w:rPr>
-              <w:t>CentraleSupélec and Laboratoire de Recherche en Informatique (LRI)</w:t>
+            </w:pPr>
+            <w:proofErr w:type="spellStart"/>
+            <w:r>
+              <w:rPr>
+                <w:rFonts w:asciiTheme="majorHAnsi" w:hAnsiTheme="majorHAnsi" w:cstheme="majorHAnsi"/>
+                <w:b/>
+                <w:bCs/>
+                <w:sz w:val="17"/>
+                <w:szCs w:val="17"/>
+                <w:lang w:val="fr-BE"/>
+              </w:rPr>
+              <w:t>Anikica</w:t>
+            </w:r>
+            <w:proofErr w:type="spellEnd"/>
+            <w:r>
+              <w:rPr>
+                <w:rFonts w:asciiTheme="majorHAnsi" w:hAnsiTheme="majorHAnsi" w:cstheme="majorHAnsi"/>
+                <w:b/>
+                <w:bCs/>
+                <w:sz w:val="17"/>
+                <w:szCs w:val="17"/>
+                <w:lang w:val="fr-BE"/>
+              </w:rPr>
+              <w:t xml:space="preserve"> </w:t>
+            </w:r>
+            <w:proofErr w:type="spellStart"/>
+            <w:r>
+              <w:rPr>
+                <w:rFonts w:asciiTheme="majorHAnsi" w:hAnsiTheme="majorHAnsi" w:cstheme="majorHAnsi"/>
+                <w:b/>
+                <w:bCs/>
+                <w:sz w:val="17"/>
+                <w:szCs w:val="17"/>
+                <w:lang w:val="fr-BE"/>
+              </w:rPr>
+              <w:t>Barisic</w:t>
+            </w:r>
+            <w:proofErr w:type="spellEnd"/>
+            <w:r>
+              <w:rPr>
+                <w:rFonts w:asciiTheme="majorHAnsi" w:hAnsiTheme="majorHAnsi" w:cstheme="majorHAnsi"/>
+                <w:b/>
+                <w:bCs/>
+                <w:sz w:val="17"/>
+                <w:szCs w:val="17"/>
+                <w:lang w:val="fr-BE"/>
+              </w:rPr>
+              <w:t>,</w:t>
+            </w:r>
+            <w:r>
+              <w:rPr>
+                <w:rFonts w:asciiTheme="majorHAnsi" w:hAnsiTheme="majorHAnsi" w:cstheme="majorHAnsi"/>
+                <w:sz w:val="17"/>
+                <w:szCs w:val="17"/>
+                <w:lang w:val="fr-BE"/>
+              </w:rPr>
+              <w:t xml:space="preserve"> </w:t>
+            </w:r>
+            <w:proofErr w:type="spellStart"/>
+            <w:r>
+              <w:rPr>
+                <w:rFonts w:asciiTheme="majorHAnsi" w:hAnsiTheme="majorHAnsi" w:cstheme="majorHAnsi"/>
+                <w:sz w:val="17"/>
+                <w:szCs w:val="17"/>
+                <w:lang w:val="fr-BE"/>
+              </w:rPr>
+              <w:t>University</w:t>
+            </w:r>
+            <w:proofErr w:type="spellEnd"/>
+            <w:r>
+              <w:rPr>
+                <w:rFonts w:asciiTheme="majorHAnsi" w:hAnsiTheme="majorHAnsi" w:cstheme="majorHAnsi"/>
+                <w:sz w:val="17"/>
+                <w:szCs w:val="17"/>
+                <w:lang w:val="fr-BE"/>
+              </w:rPr>
+              <w:t xml:space="preserve"> Côte d’Azur, France</w:t>
+            </w:r>
+            <w:r>
+              <w:rPr>
+                <w:rFonts w:asciiTheme="majorHAnsi" w:hAnsiTheme="majorHAnsi" w:cstheme="majorHAnsi"/>
+                <w:bCs/>
+                <w:sz w:val="17"/>
+                <w:szCs w:val="17"/>
+              </w:rPr>
+              <w:t xml:space="preserve"> </w:t>
             </w:r>
           </w:p>
           <w:p>
@@ -1219,9 +1494,8 @@
                 <w:bCs/>
                 <w:sz w:val="17"/>
                 <w:szCs w:val="17"/>
-                <w:lang w:val="en-GB"/>
-              </w:rPr>
-              <w:t xml:space="preserve">Loli Burgueño, </w:t>
+              </w:rPr>
+              <w:t xml:space="preserve">Frédéric Boulanger, </w:t>
             </w:r>
             <w:r>
               <w:rPr>
@@ -1229,9 +1503,17 @@
                 <w:bCs/>
                 <w:sz w:val="17"/>
                 <w:szCs w:val="17"/>
-                <w:lang w:val="en-GB"/>
-              </w:rPr>
-              <w:t>Open University of Catalunia</w:t>
+              </w:rPr>
+              <w:t>CentraleSupélec and Laboratoire de Recherche en Informatique (LRI)</w:t>
+            </w:r>
+            <w:r>
+              <w:rPr>
+                <w:rFonts w:asciiTheme="majorHAnsi" w:hAnsiTheme="majorHAnsi" w:cstheme="majorHAnsi"/>
+                <w:bCs/>
+                <w:sz w:val="17"/>
+                <w:szCs w:val="17"/>
+              </w:rPr>
+              <w:t>, France</w:t>
             </w:r>
           </w:p>
           <w:p>
@@ -1255,6 +1537,7 @@
               </w:rPr>
               <w:t xml:space="preserve">Antonio Cicchetti, </w:t>
             </w:r>
+            <w:proofErr w:type="spellStart"/>
             <w:r>
               <w:rPr>
                 <w:rFonts w:asciiTheme="majorHAnsi" w:hAnsiTheme="majorHAnsi" w:cstheme="majorHAnsi"/>
@@ -1263,7 +1546,28 @@
                 <w:szCs w:val="17"/>
                 <w:lang w:val="en-GB"/>
               </w:rPr>
-              <w:t>Mälardalen Research and Technology Centre (MRTC)</w:t>
+              <w:t>Mälardalen</w:t>
+            </w:r>
+            <w:proofErr w:type="spellEnd"/>
+            <w:r>
+              <w:rPr>
+                <w:rFonts w:asciiTheme="majorHAnsi" w:hAnsiTheme="majorHAnsi" w:cstheme="majorHAnsi"/>
+                <w:bCs/>
+                <w:sz w:val="17"/>
+                <w:szCs w:val="17"/>
+                <w:lang w:val="en-GB"/>
+              </w:rPr>
+              <w:t xml:space="preserve"> Research and Technology Centre (MRTC)</w:t>
+            </w:r>
+            <w:r>
+              <w:rPr>
+                <w:rFonts w:asciiTheme="majorHAnsi" w:hAnsiTheme="majorHAnsi" w:cstheme="majorHAnsi"/>
+                <w:bCs/>
+                <w:sz w:val="17"/>
+                <w:szCs w:val="17"/>
+                <w:lang w:val="en-GB"/>
+              </w:rPr>
+              <w:t>, Sweden</w:t>
             </w:r>
           </w:p>
           <w:p>
@@ -1281,12 +1585,33 @@
               <w:rPr>
                 <w:rFonts w:asciiTheme="majorHAnsi" w:hAnsiTheme="majorHAnsi" w:cstheme="majorHAnsi"/>
                 <w:b/>
-                <w:bCs/>
                 <w:sz w:val="17"/>
                 <w:szCs w:val="17"/>
                 <w:lang w:val="en-GB"/>
               </w:rPr>
-              <w:t xml:space="preserve">Federico Ciccozzi, </w:t>
+              <w:t xml:space="preserve">Andrea </w:t>
+            </w:r>
+            <w:proofErr w:type="spellStart"/>
+            <w:r>
+              <w:rPr>
+                <w:rFonts w:asciiTheme="majorHAnsi" w:hAnsiTheme="majorHAnsi" w:cstheme="majorHAnsi"/>
+                <w:b/>
+                <w:sz w:val="17"/>
+                <w:szCs w:val="17"/>
+                <w:lang w:val="en-GB"/>
+              </w:rPr>
+              <w:t>D’Ambrogio</w:t>
+            </w:r>
+            <w:proofErr w:type="spellEnd"/>
+            <w:r>
+              <w:rPr>
+                <w:rFonts w:asciiTheme="majorHAnsi" w:hAnsiTheme="majorHAnsi" w:cstheme="majorHAnsi"/>
+                <w:b/>
+                <w:sz w:val="17"/>
+                <w:szCs w:val="17"/>
+                <w:lang w:val="en-GB"/>
+              </w:rPr>
+              <w:t>,</w:t>
             </w:r>
             <w:r>
               <w:rPr>
@@ -1296,7 +1621,29 @@
                 <w:szCs w:val="17"/>
                 <w:lang w:val="en-GB"/>
               </w:rPr>
-              <w:t>Mälardalen University</w:t>
+              <w:t xml:space="preserve"> University of Roma </w:t>
+            </w:r>
+            <w:proofErr w:type="spellStart"/>
+            <w:r>
+              <w:rPr>
+                <w:rFonts w:asciiTheme="majorHAnsi" w:hAnsiTheme="majorHAnsi" w:cstheme="majorHAnsi"/>
+                <w:bCs/>
+                <w:sz w:val="17"/>
+                <w:szCs w:val="17"/>
+                <w:lang w:val="en-GB"/>
+              </w:rPr>
+              <w:t>TorVergata</w:t>
+            </w:r>
+            <w:proofErr w:type="spellEnd"/>
+            <w:r>
+              <w:rPr>
+                <w:rFonts w:asciiTheme="majorHAnsi" w:hAnsiTheme="majorHAnsi" w:cstheme="majorHAnsi"/>
+                <w:bCs/>
+                <w:sz w:val="17"/>
+                <w:szCs w:val="17"/>
+                <w:lang w:val="en-GB"/>
+              </w:rPr>
+              <w:t>, Italy</w:t>
             </w:r>
           </w:p>
           <w:p>
@@ -1319,29 +1666,9 @@
                 <w:szCs w:val="17"/>
                 <w:lang w:val="en-GB"/>
               </w:rPr>
-              <w:t xml:space="preserve">Juan de Lara, </w:t>
-            </w:r>
-            <w:r>
-              <w:rPr>
-                <w:rFonts w:asciiTheme="majorHAnsi" w:hAnsiTheme="majorHAnsi" w:cstheme="majorHAnsi"/>
-                <w:bCs/>
-                <w:sz w:val="17"/>
-                <w:szCs w:val="17"/>
-                <w:lang w:val="en-GB"/>
-              </w:rPr>
-              <w:t>Universidad Autónoma de Madrid</w:t>
-            </w:r>
-          </w:p>
-          <w:p>
-            <w:pPr>
-              <w:rPr>
-                <w:rFonts w:asciiTheme="majorHAnsi" w:hAnsiTheme="majorHAnsi" w:cstheme="majorHAnsi"/>
-                <w:bCs/>
-                <w:sz w:val="17"/>
-                <w:szCs w:val="17"/>
-                <w:lang w:val="en-GB"/>
-              </w:rPr>
-            </w:pPr>
+              <w:t xml:space="preserve">Ferhat </w:t>
+            </w:r>
+            <w:proofErr w:type="spellStart"/>
             <w:r>
               <w:rPr>
                 <w:rFonts w:asciiTheme="majorHAnsi" w:hAnsiTheme="majorHAnsi" w:cstheme="majorHAnsi"/>
@@ -1351,21 +1678,10 @@
                 <w:szCs w:val="17"/>
                 <w:lang w:val="en-GB"/>
               </w:rPr>
-              <w:t xml:space="preserve">Joachim Denil, </w:t>
-            </w:r>
-            <w:r>
-              <w:rPr>
-                <w:rFonts w:asciiTheme="majorHAnsi" w:hAnsiTheme="majorHAnsi" w:cstheme="majorHAnsi"/>
-                <w:bCs/>
-                <w:sz w:val="17"/>
-                <w:szCs w:val="17"/>
-                <w:lang w:val="en-GB"/>
-              </w:rPr>
-              <w:t>University of Antwerp</w:t>
-            </w:r>
-          </w:p>
-          <w:p>
-            <w:pPr>
+              <w:t>Erata</w:t>
+            </w:r>
+            <w:proofErr w:type="spellEnd"/>
+            <w:r>
               <w:rPr>
                 <w:rFonts w:asciiTheme="majorHAnsi" w:hAnsiTheme="majorHAnsi" w:cstheme="majorHAnsi"/>
                 <w:b/>
@@ -1374,8 +1690,162 @@
                 <w:szCs w:val="17"/>
                 <w:lang w:val="en-GB"/>
               </w:rPr>
+              <w:t xml:space="preserve">, </w:t>
+            </w:r>
+            <w:r>
+              <w:rPr>
+                <w:rFonts w:asciiTheme="majorHAnsi" w:hAnsiTheme="majorHAnsi" w:cstheme="majorHAnsi"/>
+                <w:bCs/>
+                <w:sz w:val="17"/>
+                <w:szCs w:val="17"/>
+                <w:lang w:val="en-GB"/>
+              </w:rPr>
+              <w:t>Yale University, USA</w:t>
+            </w:r>
+          </w:p>
+          <w:p>
+            <w:pPr>
+              <w:rPr>
+                <w:rFonts w:asciiTheme="majorHAnsi" w:hAnsiTheme="majorHAnsi" w:cstheme="majorHAnsi"/>
+                <w:bCs/>
+                <w:sz w:val="17"/>
+                <w:szCs w:val="17"/>
+                <w:lang w:val="en-GB"/>
+              </w:rPr>
             </w:pPr>
             <w:r>
+              <w:rPr>
+                <w:rFonts w:asciiTheme="majorHAnsi" w:hAnsiTheme="majorHAnsi" w:cstheme="majorHAnsi"/>
+                <w:b/>
+                <w:sz w:val="17"/>
+                <w:szCs w:val="17"/>
+                <w:lang w:val="en-GB"/>
+              </w:rPr>
+              <w:t xml:space="preserve">Mauro </w:t>
+            </w:r>
+            <w:proofErr w:type="spellStart"/>
+            <w:r>
+              <w:rPr>
+                <w:rFonts w:asciiTheme="majorHAnsi" w:hAnsiTheme="majorHAnsi" w:cstheme="majorHAnsi"/>
+                <w:b/>
+                <w:sz w:val="17"/>
+                <w:szCs w:val="17"/>
+                <w:lang w:val="en-GB"/>
+              </w:rPr>
+              <w:t>Iacono</w:t>
+            </w:r>
+            <w:proofErr w:type="spellEnd"/>
+            <w:r>
+              <w:rPr>
+                <w:rFonts w:asciiTheme="majorHAnsi" w:hAnsiTheme="majorHAnsi" w:cstheme="majorHAnsi"/>
+                <w:b/>
+                <w:sz w:val="17"/>
+                <w:szCs w:val="17"/>
+                <w:lang w:val="en-GB"/>
+              </w:rPr>
+              <w:t>,</w:t>
+            </w:r>
+            <w:r>
+              <w:rPr>
+                <w:rFonts w:asciiTheme="majorHAnsi" w:hAnsiTheme="majorHAnsi" w:cstheme="majorHAnsi"/>
+                <w:bCs/>
+                <w:sz w:val="17"/>
+                <w:szCs w:val="17"/>
+                <w:lang w:val="en-GB"/>
+              </w:rPr>
+              <w:t xml:space="preserve"> University </w:t>
+            </w:r>
+            <w:proofErr w:type="spellStart"/>
+            <w:r>
+              <w:rPr>
+                <w:rFonts w:asciiTheme="majorHAnsi" w:hAnsiTheme="majorHAnsi" w:cstheme="majorHAnsi"/>
+                <w:bCs/>
+                <w:sz w:val="17"/>
+                <w:szCs w:val="17"/>
+                <w:lang w:val="en-GB"/>
+              </w:rPr>
+              <w:t>degli</w:t>
+            </w:r>
+            <w:proofErr w:type="spellEnd"/>
+            <w:r>
+              <w:rPr>
+                <w:rFonts w:asciiTheme="majorHAnsi" w:hAnsiTheme="majorHAnsi" w:cstheme="majorHAnsi"/>
+                <w:bCs/>
+                <w:sz w:val="17"/>
+                <w:szCs w:val="17"/>
+                <w:lang w:val="en-GB"/>
+              </w:rPr>
+              <w:t xml:space="preserve"> </w:t>
+            </w:r>
+            <w:proofErr w:type="spellStart"/>
+            <w:r>
+              <w:rPr>
+                <w:rFonts w:asciiTheme="majorHAnsi" w:hAnsiTheme="majorHAnsi" w:cstheme="majorHAnsi"/>
+                <w:bCs/>
+                <w:sz w:val="17"/>
+                <w:szCs w:val="17"/>
+                <w:lang w:val="en-GB"/>
+              </w:rPr>
+              <w:t>Studi</w:t>
+            </w:r>
+            <w:proofErr w:type="spellEnd"/>
+            <w:r>
+              <w:rPr>
+                <w:rFonts w:asciiTheme="majorHAnsi" w:hAnsiTheme="majorHAnsi" w:cstheme="majorHAnsi"/>
+                <w:bCs/>
+                <w:sz w:val="17"/>
+                <w:szCs w:val="17"/>
+                <w:lang w:val="en-GB"/>
+              </w:rPr>
+              <w:t xml:space="preserve"> </w:t>
+            </w:r>
+            <w:proofErr w:type="spellStart"/>
+            <w:r>
+              <w:rPr>
+                <w:rFonts w:asciiTheme="majorHAnsi" w:hAnsiTheme="majorHAnsi" w:cstheme="majorHAnsi"/>
+                <w:bCs/>
+                <w:sz w:val="17"/>
+                <w:szCs w:val="17"/>
+                <w:lang w:val="en-GB"/>
+              </w:rPr>
+              <w:t>della</w:t>
+            </w:r>
+            <w:proofErr w:type="spellEnd"/>
+            <w:r>
+              <w:rPr>
+                <w:rFonts w:asciiTheme="majorHAnsi" w:hAnsiTheme="majorHAnsi" w:cstheme="majorHAnsi"/>
+                <w:bCs/>
+                <w:sz w:val="17"/>
+                <w:szCs w:val="17"/>
+                <w:lang w:val="en-GB"/>
+              </w:rPr>
+              <w:t xml:space="preserve"> Campina “Luigi </w:t>
+            </w:r>
+            <w:proofErr w:type="spellStart"/>
+            <w:r>
+              <w:rPr>
+                <w:rFonts w:asciiTheme="majorHAnsi" w:hAnsiTheme="majorHAnsi" w:cstheme="majorHAnsi"/>
+                <w:bCs/>
+                <w:sz w:val="17"/>
+                <w:szCs w:val="17"/>
+                <w:lang w:val="en-GB"/>
+              </w:rPr>
+              <w:t>Vanvitelli</w:t>
+            </w:r>
+            <w:proofErr w:type="spellEnd"/>
+            <w:r>
+              <w:rPr>
+                <w:rFonts w:asciiTheme="majorHAnsi" w:hAnsiTheme="majorHAnsi" w:cstheme="majorHAnsi"/>
+                <w:bCs/>
+                <w:sz w:val="17"/>
+                <w:szCs w:val="17"/>
+                <w:lang w:val="en-GB"/>
+              </w:rPr>
+              <w:t>”, Italy</w:t>
+            </w:r>
+          </w:p>
+          <w:p>
+            <w:pPr>
               <w:rPr>
                 <w:rFonts w:asciiTheme="majorHAnsi" w:hAnsiTheme="majorHAnsi" w:cstheme="majorHAnsi"/>
                 <w:b/>
@@ -1384,28 +1854,6 @@
                 <w:szCs w:val="17"/>
                 <w:lang w:val="en-GB"/>
               </w:rPr>
-              <w:t xml:space="preserve">Juergen Dingel, </w:t>
-            </w:r>
-            <w:r>
-              <w:rPr>
-                <w:rFonts w:asciiTheme="majorHAnsi" w:hAnsiTheme="majorHAnsi" w:cstheme="majorHAnsi"/>
-                <w:bCs/>
-                <w:sz w:val="17"/>
-                <w:szCs w:val="17"/>
-                <w:lang w:val="en-GB"/>
-              </w:rPr>
-              <w:t>Queen’s University</w:t>
-            </w:r>
-          </w:p>
-          <w:p>
-            <w:pPr>
-              <w:rPr>
-                <w:rFonts w:asciiTheme="majorHAnsi" w:hAnsiTheme="majorHAnsi" w:cstheme="majorHAnsi"/>
-                <w:bCs/>
-                <w:sz w:val="17"/>
-                <w:szCs w:val="17"/>
-                <w:lang w:val="en-GB"/>
-              </w:rPr>
             </w:pPr>
             <w:r>
               <w:rPr>
@@ -1416,49 +1864,9 @@
                 <w:szCs w:val="17"/>
                 <w:lang w:val="en-GB"/>
               </w:rPr>
-              <w:t xml:space="preserve">Ferhat Erata, </w:t>
-            </w:r>
-            <w:r>
-              <w:rPr>
-                <w:rFonts w:asciiTheme="majorHAnsi" w:hAnsiTheme="majorHAnsi" w:cstheme="majorHAnsi"/>
-                <w:bCs/>
-                <w:sz w:val="17"/>
-                <w:szCs w:val="17"/>
-                <w:lang w:val="en-GB"/>
-              </w:rPr>
-              <w:t xml:space="preserve">UNIT </w:t>
-            </w:r>
-            <w:r>
-              <w:rPr>
-                <w:rFonts w:asciiTheme="majorHAnsi" w:hAnsiTheme="majorHAnsi" w:cstheme="majorHAnsi"/>
-                <w:bCs/>
-                <w:sz w:val="17"/>
-                <w:szCs w:val="17"/>
-                <w:lang w:val="en-GB"/>
-              </w:rPr>
-              <w:t>IT</w:t>
-            </w:r>
-            <w:r>
-              <w:rPr>
-                <w:rFonts w:asciiTheme="majorHAnsi" w:hAnsiTheme="majorHAnsi" w:cstheme="majorHAnsi"/>
-                <w:bCs/>
-                <w:sz w:val="17"/>
-                <w:szCs w:val="17"/>
-                <w:lang w:val="en-GB"/>
-              </w:rPr>
-              <w:t xml:space="preserve"> R&amp;D Ltd.</w:t>
-            </w:r>
-          </w:p>
-          <w:p>
-            <w:pPr>
-              <w:rPr>
-                <w:rFonts w:asciiTheme="majorHAnsi" w:hAnsiTheme="majorHAnsi" w:cstheme="majorHAnsi"/>
-                <w:bCs/>
-                <w:sz w:val="17"/>
-                <w:szCs w:val="17"/>
-                <w:lang w:val="en-GB"/>
-              </w:rPr>
-            </w:pPr>
+              <w:t xml:space="preserve">Gabor </w:t>
+            </w:r>
+            <w:proofErr w:type="spellStart"/>
             <w:r>
               <w:rPr>
                 <w:rFonts w:asciiTheme="majorHAnsi" w:hAnsiTheme="majorHAnsi" w:cstheme="majorHAnsi"/>
@@ -1468,29 +1876,9 @@
                 <w:szCs w:val="17"/>
                 <w:lang w:val="en-GB"/>
               </w:rPr>
-              <w:t xml:space="preserve">Rahele Eslampanah, </w:t>
-            </w:r>
-            <w:r>
-              <w:rPr>
-                <w:rFonts w:asciiTheme="majorHAnsi" w:hAnsiTheme="majorHAnsi" w:cstheme="majorHAnsi"/>
-                <w:bCs/>
-                <w:sz w:val="17"/>
-                <w:szCs w:val="17"/>
-                <w:lang w:val="en-GB"/>
-              </w:rPr>
-              <w:t>University of Antwerp</w:t>
-            </w:r>
-          </w:p>
-          <w:p>
-            <w:pPr>
-              <w:rPr>
-                <w:rFonts w:asciiTheme="majorHAnsi" w:hAnsiTheme="majorHAnsi" w:cstheme="majorHAnsi"/>
-                <w:bCs/>
-                <w:sz w:val="17"/>
-                <w:szCs w:val="17"/>
-                <w:lang w:val="en-GB"/>
-              </w:rPr>
-            </w:pPr>
+              <w:t>Karsai</w:t>
+            </w:r>
+            <w:proofErr w:type="spellEnd"/>
             <w:r>
               <w:rPr>
                 <w:rFonts w:asciiTheme="majorHAnsi" w:hAnsiTheme="majorHAnsi" w:cstheme="majorHAnsi"/>
@@ -1500,7 +1888,7 @@
                 <w:szCs w:val="17"/>
                 <w:lang w:val="en-GB"/>
               </w:rPr>
-              <w:t xml:space="preserve">Holger Giese, </w:t>
+              <w:t xml:space="preserve">, </w:t>
             </w:r>
             <w:r>
               <w:rPr>
@@ -1510,11 +1898,83 @@
                 <w:szCs w:val="17"/>
                 <w:lang w:val="en-GB"/>
               </w:rPr>
-              <w:t>Hasso Plattner Institute for Digital Engineering </w:t>
+              <w:t>Vanderbilt University</w:t>
+            </w:r>
+            <w:r>
+              <w:rPr>
+                <w:rFonts w:asciiTheme="majorHAnsi" w:hAnsiTheme="majorHAnsi" w:cstheme="majorHAnsi"/>
+                <w:bCs/>
+                <w:sz w:val="17"/>
+                <w:szCs w:val="17"/>
+                <w:lang w:val="en-GB"/>
+              </w:rPr>
+              <w:t>, USA</w:t>
             </w:r>
           </w:p>
           <w:p>
             <w:pPr>
+              <w:rPr>
+                <w:rFonts w:asciiTheme="majorHAnsi" w:hAnsiTheme="majorHAnsi" w:cstheme="majorHAnsi"/>
+                <w:bCs/>
+                <w:sz w:val="17"/>
+                <w:szCs w:val="17"/>
+                <w:lang w:val="en-GB"/>
+              </w:rPr>
+            </w:pPr>
+            <w:r>
+              <w:rPr>
+                <w:rFonts w:asciiTheme="majorHAnsi" w:hAnsiTheme="majorHAnsi" w:cstheme="majorHAnsi"/>
+                <w:b/>
+                <w:sz w:val="17"/>
+                <w:szCs w:val="17"/>
+                <w:lang w:val="en-GB"/>
+              </w:rPr>
+              <w:t xml:space="preserve">Stefan </w:t>
+            </w:r>
+            <w:proofErr w:type="spellStart"/>
+            <w:r>
+              <w:rPr>
+                <w:rFonts w:asciiTheme="majorHAnsi" w:hAnsiTheme="majorHAnsi" w:cstheme="majorHAnsi"/>
+                <w:b/>
+                <w:sz w:val="17"/>
+                <w:szCs w:val="17"/>
+                <w:lang w:val="en-GB"/>
+              </w:rPr>
+              <w:t>Klikovits</w:t>
+            </w:r>
+            <w:proofErr w:type="spellEnd"/>
+            <w:r>
+              <w:rPr>
+                <w:rFonts w:asciiTheme="majorHAnsi" w:hAnsiTheme="majorHAnsi" w:cstheme="majorHAnsi"/>
+                <w:b/>
+                <w:sz w:val="17"/>
+                <w:szCs w:val="17"/>
+                <w:lang w:val="en-GB"/>
+              </w:rPr>
+              <w:t>,</w:t>
+            </w:r>
+            <w:r>
+              <w:rPr>
+                <w:rFonts w:asciiTheme="majorHAnsi" w:hAnsiTheme="majorHAnsi" w:cstheme="majorHAnsi"/>
+                <w:bCs/>
+                <w:sz w:val="17"/>
+                <w:szCs w:val="17"/>
+                <w:lang w:val="en-GB"/>
+              </w:rPr>
+              <w:t xml:space="preserve"> National Institute of Informatics, Japan</w:t>
+            </w:r>
+          </w:p>
+          <w:p>
+            <w:pPr>
+              <w:rPr>
+                <w:rFonts w:asciiTheme="majorHAnsi" w:hAnsiTheme="majorHAnsi" w:cstheme="majorHAnsi"/>
+                <w:bCs/>
+                <w:sz w:val="17"/>
+                <w:szCs w:val="17"/>
+                <w:lang w:val="en-GB"/>
+              </w:rPr>
+            </w:pPr>
+            <w:r>
               <w:rPr>
                 <w:rFonts w:asciiTheme="majorHAnsi" w:hAnsiTheme="majorHAnsi" w:cstheme="majorHAnsi"/>
                 <w:b/>
@@ -1523,6 +1983,144 @@
                 <w:szCs w:val="17"/>
                 <w:lang w:val="en-GB"/>
               </w:rPr>
+              <w:t>Letitia W. Li</w:t>
+            </w:r>
+            <w:r>
+              <w:rPr>
+                <w:rFonts w:asciiTheme="majorHAnsi" w:hAnsiTheme="majorHAnsi" w:cstheme="majorHAnsi"/>
+                <w:bCs/>
+                <w:sz w:val="17"/>
+                <w:szCs w:val="17"/>
+                <w:lang w:val="en-GB"/>
+              </w:rPr>
+              <w:t>, BAE Systems</w:t>
+            </w:r>
+            <w:r>
+              <w:rPr>
+                <w:rFonts w:asciiTheme="majorHAnsi" w:hAnsiTheme="majorHAnsi" w:cstheme="majorHAnsi"/>
+                <w:bCs/>
+                <w:sz w:val="17"/>
+                <w:szCs w:val="17"/>
+                <w:lang w:val="en-GB"/>
+              </w:rPr>
+              <w:t>, USA</w:t>
+            </w:r>
+          </w:p>
+          <w:p>
+            <w:pPr>
+              <w:rPr>
+                <w:rFonts w:asciiTheme="majorHAnsi" w:hAnsiTheme="majorHAnsi" w:cstheme="majorHAnsi"/>
+                <w:bCs/>
+                <w:sz w:val="17"/>
+                <w:szCs w:val="17"/>
+                <w:lang w:val="en-GB"/>
+              </w:rPr>
+            </w:pPr>
+            <w:r>
+              <w:rPr>
+                <w:rFonts w:asciiTheme="majorHAnsi" w:hAnsiTheme="majorHAnsi" w:cstheme="majorHAnsi"/>
+                <w:b/>
+                <w:sz w:val="17"/>
+                <w:szCs w:val="17"/>
+                <w:lang w:val="en-GB"/>
+              </w:rPr>
+              <w:t xml:space="preserve">Sadaf </w:t>
+            </w:r>
+            <w:proofErr w:type="spellStart"/>
+            <w:r>
+              <w:rPr>
+                <w:rFonts w:asciiTheme="majorHAnsi" w:hAnsiTheme="majorHAnsi" w:cstheme="majorHAnsi"/>
+                <w:b/>
+                <w:sz w:val="17"/>
+                <w:szCs w:val="17"/>
+                <w:lang w:val="en-GB"/>
+              </w:rPr>
+              <w:t>Mustafiz</w:t>
+            </w:r>
+            <w:proofErr w:type="spellEnd"/>
+            <w:r>
+              <w:rPr>
+                <w:rFonts w:asciiTheme="majorHAnsi" w:hAnsiTheme="majorHAnsi" w:cstheme="majorHAnsi"/>
+                <w:b/>
+                <w:sz w:val="17"/>
+                <w:szCs w:val="17"/>
+                <w:lang w:val="en-GB"/>
+              </w:rPr>
+              <w:t>,</w:t>
+            </w:r>
+            <w:r>
+              <w:rPr>
+                <w:rFonts w:asciiTheme="majorHAnsi" w:hAnsiTheme="majorHAnsi" w:cstheme="majorHAnsi"/>
+                <w:bCs/>
+                <w:sz w:val="17"/>
+                <w:szCs w:val="17"/>
+                <w:lang w:val="en-GB"/>
+              </w:rPr>
+              <w:t xml:space="preserve"> Ryerson University, Canada</w:t>
+            </w:r>
+          </w:p>
+          <w:p>
+            <w:pPr>
+              <w:rPr>
+                <w:rFonts w:asciiTheme="majorHAnsi" w:hAnsiTheme="majorHAnsi" w:cstheme="majorHAnsi"/>
+                <w:bCs/>
+                <w:sz w:val="17"/>
+                <w:szCs w:val="17"/>
+                <w:lang w:val="en-GB"/>
+              </w:rPr>
+            </w:pPr>
+            <w:r>
+              <w:rPr>
+                <w:rFonts w:asciiTheme="majorHAnsi" w:hAnsiTheme="majorHAnsi" w:cstheme="majorHAnsi"/>
+                <w:b/>
+                <w:sz w:val="17"/>
+                <w:szCs w:val="17"/>
+                <w:lang w:val="en-GB"/>
+              </w:rPr>
+              <w:t xml:space="preserve">Ivan </w:t>
+            </w:r>
+            <w:proofErr w:type="spellStart"/>
+            <w:r>
+              <w:rPr>
+                <w:rFonts w:asciiTheme="majorHAnsi" w:hAnsiTheme="majorHAnsi" w:cstheme="majorHAnsi"/>
+                <w:b/>
+                <w:sz w:val="17"/>
+                <w:szCs w:val="17"/>
+                <w:lang w:val="en-GB"/>
+              </w:rPr>
+              <w:t>Ruchkin</w:t>
+            </w:r>
+            <w:proofErr w:type="spellEnd"/>
+            <w:r>
+              <w:rPr>
+                <w:rFonts w:asciiTheme="majorHAnsi" w:hAnsiTheme="majorHAnsi" w:cstheme="majorHAnsi"/>
+                <w:b/>
+                <w:sz w:val="17"/>
+                <w:szCs w:val="17"/>
+                <w:lang w:val="en-GB"/>
+              </w:rPr>
+              <w:t>,</w:t>
+            </w:r>
+            <w:r>
+              <w:rPr>
+                <w:rFonts w:asciiTheme="majorHAnsi" w:hAnsiTheme="majorHAnsi" w:cstheme="majorHAnsi"/>
+                <w:bCs/>
+                <w:sz w:val="17"/>
+                <w:szCs w:val="17"/>
+                <w:lang w:val="en-GB"/>
+              </w:rPr>
+              <w:t xml:space="preserve"> University of Pennsylvania, USA</w:t>
+            </w:r>
+          </w:p>
+          <w:p>
+            <w:pPr>
+              <w:rPr>
+                <w:rFonts w:asciiTheme="majorHAnsi" w:hAnsiTheme="majorHAnsi" w:cstheme="majorHAnsi"/>
+                <w:bCs/>
+                <w:sz w:val="17"/>
+                <w:szCs w:val="17"/>
+                <w:lang w:val="en-GB"/>
+              </w:rPr>
             </w:pPr>
             <w:r>
               <w:rPr>
@@ -1533,21 +2131,10 @@
                 <w:szCs w:val="17"/>
                 <w:lang w:val="en-GB"/>
               </w:rPr>
-              <w:t xml:space="preserve">Martin Gogolla, </w:t>
-            </w:r>
-            <w:r>
-              <w:rPr>
-                <w:rFonts w:asciiTheme="majorHAnsi" w:hAnsiTheme="majorHAnsi" w:cstheme="majorHAnsi"/>
-                <w:bCs/>
-                <w:sz w:val="17"/>
-                <w:szCs w:val="17"/>
-                <w:lang w:val="en-GB"/>
-              </w:rPr>
-              <w:t>University of Bremen</w:t>
-            </w:r>
-          </w:p>
-          <w:p>
-            <w:pPr>
+              <w:t xml:space="preserve">Bran </w:t>
+            </w:r>
+            <w:proofErr w:type="spellStart"/>
+            <w:r>
               <w:rPr>
                 <w:rFonts w:asciiTheme="majorHAnsi" w:hAnsiTheme="majorHAnsi" w:cstheme="majorHAnsi"/>
                 <w:b/>
@@ -1556,7 +2143,9 @@
                 <w:szCs w:val="17"/>
                 <w:lang w:val="en-GB"/>
               </w:rPr>
-            </w:pPr>
+              <w:t>Selic</w:t>
+            </w:r>
+            <w:proofErr w:type="spellEnd"/>
             <w:r>
               <w:rPr>
                 <w:rFonts w:asciiTheme="majorHAnsi" w:hAnsiTheme="majorHAnsi" w:cstheme="majorHAnsi"/>
@@ -1566,7 +2155,7 @@
                 <w:szCs w:val="17"/>
                 <w:lang w:val="en-GB"/>
               </w:rPr>
-              <w:t xml:space="preserve">Esther Guerra, </w:t>
+              <w:t xml:space="preserve">, </w:t>
             </w:r>
             <w:r>
               <w:rPr>
@@ -1576,11 +2165,9 @@
                 <w:szCs w:val="17"/>
                 <w:lang w:val="en-GB"/>
               </w:rPr>
-              <w:t>Universidad Autónoma de Madrid</w:t>
-            </w:r>
-          </w:p>
-          <w:p>
-            <w:pPr>
+              <w:t>Malina Software Corporation</w:t>
+            </w:r>
+            <w:r>
               <w:rPr>
                 <w:rFonts w:asciiTheme="majorHAnsi" w:hAnsiTheme="majorHAnsi" w:cstheme="majorHAnsi"/>
                 <w:bCs/>
@@ -1588,8 +2175,64 @@
                 <w:szCs w:val="17"/>
                 <w:lang w:val="en-GB"/>
               </w:rPr>
+              <w:t>, USA</w:t>
+            </w:r>
+          </w:p>
+          <w:p>
+            <w:pPr>
+              <w:rPr>
+                <w:rFonts w:asciiTheme="majorHAnsi" w:hAnsiTheme="majorHAnsi" w:cstheme="majorHAnsi"/>
+                <w:bCs/>
+                <w:sz w:val="17"/>
+                <w:szCs w:val="17"/>
+                <w:lang w:val="en-GB"/>
+              </w:rPr>
             </w:pPr>
             <w:r>
+              <w:rPr>
+                <w:rFonts w:asciiTheme="majorHAnsi" w:hAnsiTheme="majorHAnsi" w:cstheme="majorHAnsi"/>
+                <w:b/>
+                <w:sz w:val="17"/>
+                <w:szCs w:val="17"/>
+                <w:lang w:val="en-GB"/>
+              </w:rPr>
+              <w:t xml:space="preserve">Eugene </w:t>
+            </w:r>
+            <w:proofErr w:type="spellStart"/>
+            <w:r>
+              <w:rPr>
+                <w:rFonts w:asciiTheme="majorHAnsi" w:hAnsiTheme="majorHAnsi" w:cstheme="majorHAnsi"/>
+                <w:b/>
+                <w:sz w:val="17"/>
+                <w:szCs w:val="17"/>
+                <w:lang w:val="en-GB"/>
+              </w:rPr>
+              <w:t>Syriani</w:t>
+            </w:r>
+            <w:proofErr w:type="spellEnd"/>
+            <w:r>
+              <w:rPr>
+                <w:rFonts w:asciiTheme="majorHAnsi" w:hAnsiTheme="majorHAnsi" w:cstheme="majorHAnsi"/>
+                <w:b/>
+                <w:sz w:val="17"/>
+                <w:szCs w:val="17"/>
+                <w:lang w:val="en-GB"/>
+              </w:rPr>
+              <w:t xml:space="preserve">, </w:t>
+            </w:r>
+            <w:r>
+              <w:rPr>
+                <w:rFonts w:asciiTheme="majorHAnsi" w:hAnsiTheme="majorHAnsi" w:cstheme="majorHAnsi"/>
+                <w:bCs/>
+                <w:sz w:val="17"/>
+                <w:szCs w:val="17"/>
+                <w:lang w:val="en-GB"/>
+              </w:rPr>
+              <w:t>University of Montreal, Canada</w:t>
+            </w:r>
+          </w:p>
+          <w:p>
+            <w:pPr>
               <w:rPr>
                 <w:rFonts w:asciiTheme="majorHAnsi" w:hAnsiTheme="majorHAnsi" w:cstheme="majorHAnsi"/>
                 <w:b/>
@@ -1598,21 +2241,8 @@
                 <w:szCs w:val="17"/>
                 <w:lang w:val="en-GB"/>
               </w:rPr>
-              <w:t xml:space="preserve">Sebastian Herzig, </w:t>
-            </w:r>
-            <w:r>
-              <w:rPr>
-                <w:rFonts w:asciiTheme="majorHAnsi" w:hAnsiTheme="majorHAnsi" w:cstheme="majorHAnsi"/>
-                <w:bCs/>
-                <w:sz w:val="17"/>
-                <w:szCs w:val="17"/>
-                <w:lang w:val="en-GB"/>
-              </w:rPr>
-              <w:t>Caltech/Jet Propulsion Laboratory</w:t>
-            </w:r>
-          </w:p>
-          <w:p>
-            <w:pPr>
+            </w:pPr>
+            <w:r>
               <w:rPr>
                 <w:rFonts w:asciiTheme="majorHAnsi" w:hAnsiTheme="majorHAnsi" w:cstheme="majorHAnsi"/>
                 <w:b/>
@@ -1621,7 +2251,9 @@
                 <w:szCs w:val="17"/>
                 <w:lang w:val="en-GB"/>
               </w:rPr>
-            </w:pPr>
+              <w:t xml:space="preserve">Antonio </w:t>
+            </w:r>
+            <w:proofErr w:type="spellStart"/>
             <w:r>
               <w:rPr>
                 <w:rFonts w:asciiTheme="majorHAnsi" w:hAnsiTheme="majorHAnsi" w:cstheme="majorHAnsi"/>
@@ -1631,21 +2263,10 @@
                 <w:szCs w:val="17"/>
                 <w:lang w:val="en-GB"/>
               </w:rPr>
-              <w:t>Jérôme Hugues</w:t>
-            </w:r>
-            <w:r>
-              <w:rPr>
-                <w:rFonts w:asciiTheme="majorHAnsi" w:hAnsiTheme="majorHAnsi" w:cstheme="majorHAnsi"/>
-                <w:bCs/>
-                <w:sz w:val="17"/>
-                <w:szCs w:val="17"/>
-                <w:lang w:val="en-GB"/>
-              </w:rPr>
-              <w:t xml:space="preserve">, Carnegie Mellon University </w:t>
-            </w:r>
-          </w:p>
-          <w:p>
-            <w:pPr>
+              <w:t>Vallecillo</w:t>
+            </w:r>
+            <w:proofErr w:type="spellEnd"/>
+            <w:r>
               <w:rPr>
                 <w:rFonts w:asciiTheme="majorHAnsi" w:hAnsiTheme="majorHAnsi" w:cstheme="majorHAnsi"/>
                 <w:b/>
@@ -1654,6 +2275,38 @@
                 <w:szCs w:val="17"/>
                 <w:lang w:val="en-GB"/>
               </w:rPr>
+              <w:t xml:space="preserve">, </w:t>
+            </w:r>
+            <w:r>
+              <w:rPr>
+                <w:rFonts w:asciiTheme="majorHAnsi" w:hAnsiTheme="majorHAnsi" w:cstheme="majorHAnsi"/>
+                <w:bCs/>
+                <w:sz w:val="17"/>
+                <w:szCs w:val="17"/>
+                <w:lang w:val="en-GB"/>
+              </w:rPr>
+              <w:t>Universidad de Málaga</w:t>
+            </w:r>
+            <w:r>
+              <w:rPr>
+                <w:rFonts w:asciiTheme="majorHAnsi" w:hAnsiTheme="majorHAnsi" w:cstheme="majorHAnsi"/>
+                <w:bCs/>
+                <w:sz w:val="17"/>
+                <w:szCs w:val="17"/>
+                <w:lang w:val="en-GB"/>
+              </w:rPr>
+              <w:t>, Spain</w:t>
+            </w:r>
+          </w:p>
+          <w:p>
+            <w:pPr>
+              <w:rPr>
+                <w:rFonts w:asciiTheme="majorHAnsi" w:hAnsiTheme="majorHAnsi" w:cstheme="majorHAnsi"/>
+                <w:bCs/>
+                <w:sz w:val="17"/>
+                <w:szCs w:val="17"/>
+                <w:lang w:val="en-GB"/>
+              </w:rPr>
             </w:pPr>
             <w:r>
               <w:rPr>
@@ -1664,29 +2317,9 @@
                 <w:szCs w:val="17"/>
                 <w:lang w:val="en-GB"/>
               </w:rPr>
-              <w:t xml:space="preserve">Gabor Karsai, </w:t>
-            </w:r>
-            <w:r>
-              <w:rPr>
-                <w:rFonts w:asciiTheme="majorHAnsi" w:hAnsiTheme="majorHAnsi" w:cstheme="majorHAnsi"/>
-                <w:bCs/>
-                <w:sz w:val="17"/>
-                <w:szCs w:val="17"/>
-                <w:lang w:val="en-GB"/>
-              </w:rPr>
-              <w:t>Vanderbilt University</w:t>
-            </w:r>
-          </w:p>
-          <w:p>
-            <w:pPr>
-              <w:rPr>
-                <w:rFonts w:asciiTheme="majorHAnsi" w:hAnsiTheme="majorHAnsi" w:cstheme="majorHAnsi"/>
-                <w:bCs/>
-                <w:sz w:val="17"/>
-                <w:szCs w:val="17"/>
-                <w:lang w:val="en-GB"/>
-              </w:rPr>
-            </w:pPr>
+              <w:t xml:space="preserve">Clark </w:t>
+            </w:r>
+            <w:proofErr w:type="spellStart"/>
             <w:r>
               <w:rPr>
                 <w:rFonts w:asciiTheme="majorHAnsi" w:hAnsiTheme="majorHAnsi" w:cstheme="majorHAnsi"/>
@@ -1696,18 +2329,9 @@
                 <w:szCs w:val="17"/>
                 <w:lang w:val="en-GB"/>
               </w:rPr>
-              <w:t xml:space="preserve">Sahar Kokaly, </w:t>
-            </w:r>
-            <w:r>
-              <w:rPr>
-                <w:rFonts w:asciiTheme="majorHAnsi" w:hAnsiTheme="majorHAnsi" w:cstheme="majorHAnsi"/>
-                <w:bCs/>
-                <w:sz w:val="17"/>
-                <w:szCs w:val="17"/>
-                <w:lang w:val="en-GB"/>
-              </w:rPr>
-              <w:t>McMaster Univ. &amp;</w:t>
-            </w:r>
+              <w:t>Verbrugge</w:t>
+            </w:r>
+            <w:proofErr w:type="spellEnd"/>
             <w:r>
               <w:rPr>
                 <w:rFonts w:asciiTheme="majorHAnsi" w:hAnsiTheme="majorHAnsi" w:cstheme="majorHAnsi"/>
@@ -1717,7 +2341,7 @@
                 <w:szCs w:val="17"/>
                 <w:lang w:val="en-GB"/>
               </w:rPr>
-              <w:t xml:space="preserve"> </w:t>
+              <w:t xml:space="preserve">, </w:t>
             </w:r>
             <w:r>
               <w:rPr>
@@ -1727,11 +2351,9 @@
                 <w:szCs w:val="17"/>
                 <w:lang w:val="en-GB"/>
               </w:rPr>
-              <w:t>General Motors</w:t>
-            </w:r>
-          </w:p>
-          <w:p>
-            <w:pPr>
+              <w:t>McGill University</w:t>
+            </w:r>
+            <w:r>
               <w:rPr>
                 <w:rFonts w:asciiTheme="majorHAnsi" w:hAnsiTheme="majorHAnsi" w:cstheme="majorHAnsi"/>
                 <w:bCs/>
@@ -1739,8 +2361,11 @@
                 <w:szCs w:val="17"/>
                 <w:lang w:val="en-GB"/>
               </w:rPr>
-            </w:pPr>
-            <w:r>
+              <w:t>, Canada</w:t>
+            </w:r>
+          </w:p>
+          <w:p>
+            <w:pPr>
               <w:rPr>
                 <w:rFonts w:asciiTheme="majorHAnsi" w:hAnsiTheme="majorHAnsi" w:cstheme="majorHAnsi"/>
                 <w:b/>
@@ -1749,28 +2374,6 @@
                 <w:szCs w:val="17"/>
                 <w:lang w:val="en-GB"/>
               </w:rPr>
-              <w:t xml:space="preserve">Thomas Kühne, </w:t>
-            </w:r>
-            <w:r>
-              <w:rPr>
-                <w:rFonts w:asciiTheme="majorHAnsi" w:hAnsiTheme="majorHAnsi" w:cstheme="majorHAnsi"/>
-                <w:bCs/>
-                <w:sz w:val="17"/>
-                <w:szCs w:val="17"/>
-                <w:lang w:val="en-GB"/>
-              </w:rPr>
-              <w:t>Victoria University of Wellington</w:t>
-            </w:r>
-          </w:p>
-          <w:p>
-            <w:pPr>
-              <w:rPr>
-                <w:rFonts w:asciiTheme="majorHAnsi" w:hAnsiTheme="majorHAnsi" w:cstheme="majorHAnsi"/>
-                <w:bCs/>
-                <w:sz w:val="17"/>
-                <w:szCs w:val="17"/>
-                <w:lang w:val="en-GB"/>
-              </w:rPr>
             </w:pPr>
             <w:r>
               <w:rPr>
@@ -1781,7 +2384,7 @@
                 <w:szCs w:val="17"/>
                 <w:lang w:val="en-GB"/>
               </w:rPr>
-              <w:t>Letitia W. Li</w:t>
+              <w:t xml:space="preserve">Andreas Wortmann, </w:t>
             </w:r>
             <w:r>
               <w:rPr>
@@ -1791,11 +2394,9 @@
                 <w:szCs w:val="17"/>
                 <w:lang w:val="en-GB"/>
               </w:rPr>
-              <w:t>, BAE Systems</w:t>
-            </w:r>
-          </w:p>
-          <w:p>
-            <w:pPr>
+              <w:t>RWTH Aachen University</w:t>
+            </w:r>
+            <w:r>
               <w:rPr>
                 <w:rFonts w:asciiTheme="majorHAnsi" w:hAnsiTheme="majorHAnsi" w:cstheme="majorHAnsi"/>
                 <w:bCs/>
@@ -1803,19 +2404,11 @@
                 <w:szCs w:val="17"/>
                 <w:lang w:val="en-GB"/>
               </w:rPr>
-            </w:pPr>
-            <w:r>
-              <w:rPr>
-                <w:rFonts w:asciiTheme="majorHAnsi" w:hAnsiTheme="majorHAnsi" w:cstheme="majorHAnsi"/>
-                <w:b/>
-                <w:bCs/>
-                <w:sz w:val="17"/>
-                <w:szCs w:val="17"/>
-                <w:lang w:val="en-GB"/>
-              </w:rPr>
-              <w:t xml:space="preserve">Oksana Nikiforova, </w:t>
-            </w:r>
-            <w:r>
+              <w:t>, Germany</w:t>
+            </w:r>
+          </w:p>
+          <w:p>
+            <w:pPr>
               <w:rPr>
                 <w:rFonts w:asciiTheme="majorHAnsi" w:hAnsiTheme="majorHAnsi" w:cstheme="majorHAnsi"/>
                 <w:bCs/>
@@ -1823,11 +2416,40 @@
                 <w:szCs w:val="17"/>
                 <w:lang w:val="en-GB"/>
               </w:rPr>
-              <w:t>Riga Technical University</w:t>
-            </w:r>
-          </w:p>
-          <w:p>
-            <w:pPr>
+            </w:pPr>
+            <w:r>
+              <w:rPr>
+                <w:rFonts w:asciiTheme="majorHAnsi" w:hAnsiTheme="majorHAnsi" w:cstheme="majorHAnsi"/>
+                <w:b/>
+                <w:sz w:val="17"/>
+                <w:szCs w:val="17"/>
+                <w:lang w:val="en-GB"/>
+              </w:rPr>
+              <w:t>Jamal El-</w:t>
+            </w:r>
+            <w:proofErr w:type="spellStart"/>
+            <w:r>
+              <w:rPr>
+                <w:rFonts w:asciiTheme="majorHAnsi" w:hAnsiTheme="majorHAnsi" w:cstheme="majorHAnsi"/>
+                <w:b/>
+                <w:sz w:val="17"/>
+                <w:szCs w:val="17"/>
+                <w:lang w:val="en-GB"/>
+              </w:rPr>
+              <w:t>Hachem</w:t>
+            </w:r>
+            <w:proofErr w:type="spellEnd"/>
+            <w:r>
+              <w:rPr>
+                <w:rFonts w:asciiTheme="majorHAnsi" w:hAnsiTheme="majorHAnsi" w:cstheme="majorHAnsi"/>
+                <w:b/>
+                <w:sz w:val="17"/>
+                <w:szCs w:val="17"/>
+                <w:lang w:val="en-GB"/>
+              </w:rPr>
+              <w:t>,</w:t>
+            </w:r>
+            <w:r>
               <w:rPr>
                 <w:rFonts w:asciiTheme="majorHAnsi" w:hAnsiTheme="majorHAnsi" w:cstheme="majorHAnsi"/>
                 <w:bCs/>
@@ -1835,18 +2457,9 @@
                 <w:szCs w:val="17"/>
                 <w:lang w:val="en-GB"/>
               </w:rPr>
-            </w:pPr>
-            <w:r>
-              <w:rPr>
-                <w:rFonts w:asciiTheme="majorHAnsi" w:hAnsiTheme="majorHAnsi" w:cstheme="majorHAnsi"/>
-                <w:b/>
-                <w:bCs/>
-                <w:sz w:val="17"/>
-                <w:szCs w:val="17"/>
-                <w:lang w:val="en-GB"/>
-              </w:rPr>
-              <w:t>Patrizio Pelliccione</w:t>
-            </w:r>
+              <w:t xml:space="preserve"> University of South </w:t>
+            </w:r>
+            <w:proofErr w:type="spellStart"/>
             <w:r>
               <w:rPr>
                 <w:rFonts w:asciiTheme="majorHAnsi" w:hAnsiTheme="majorHAnsi" w:cstheme="majorHAnsi"/>
@@ -1855,8 +2468,9 @@
                 <w:szCs w:val="17"/>
                 <w:lang w:val="en-GB"/>
               </w:rPr>
-              <w:t xml:space="preserve">, Chalmers University, </w:t>
-            </w:r>
+              <w:t>Britanny</w:t>
+            </w:r>
+            <w:proofErr w:type="spellEnd"/>
             <w:r>
               <w:rPr>
                 <w:rFonts w:asciiTheme="majorHAnsi" w:hAnsiTheme="majorHAnsi" w:cstheme="majorHAnsi"/>
@@ -1865,11 +2479,63 @@
                 <w:szCs w:val="17"/>
                 <w:lang w:val="en-GB"/>
               </w:rPr>
-              <w:t>Gothenburg</w:t>
+              <w:t>, France</w:t>
             </w:r>
           </w:p>
           <w:p>
             <w:pPr>
+              <w:rPr>
+                <w:rFonts w:ascii="Calibri" w:hAnsi="Calibri" w:cs="Calibri"/>
+                <w:sz w:val="17"/>
+                <w:szCs w:val="17"/>
+                <w:lang w:val="en-US"/>
+              </w:rPr>
+            </w:pPr>
+            <w:proofErr w:type="spellStart"/>
+            <w:r>
+              <w:rPr>
+                <w:rFonts w:asciiTheme="majorHAnsi" w:hAnsiTheme="majorHAnsi" w:cstheme="majorHAnsi"/>
+                <w:b/>
+                <w:sz w:val="17"/>
+                <w:szCs w:val="17"/>
+                <w:lang w:val="en-GB"/>
+              </w:rPr>
+              <w:t>Hassna</w:t>
+            </w:r>
+            <w:proofErr w:type="spellEnd"/>
+            <w:r>
+              <w:rPr>
+                <w:rFonts w:asciiTheme="majorHAnsi" w:hAnsiTheme="majorHAnsi" w:cstheme="majorHAnsi"/>
+                <w:b/>
+                <w:sz w:val="17"/>
+                <w:szCs w:val="17"/>
+                <w:lang w:val="en-GB"/>
+              </w:rPr>
+              <w:t xml:space="preserve"> </w:t>
+            </w:r>
+            <w:proofErr w:type="spellStart"/>
+            <w:r>
+              <w:rPr>
+                <w:rFonts w:asciiTheme="majorHAnsi" w:hAnsiTheme="majorHAnsi" w:cstheme="majorHAnsi"/>
+                <w:b/>
+                <w:sz w:val="17"/>
+                <w:szCs w:val="17"/>
+                <w:lang w:val="en-GB"/>
+              </w:rPr>
+              <w:t>Louadah</w:t>
+            </w:r>
+            <w:proofErr w:type="spellEnd"/>
+            <w:r>
+              <w:rPr>
+                <w:rFonts w:asciiTheme="majorHAnsi" w:hAnsiTheme="majorHAnsi" w:cstheme="majorHAnsi"/>
+                <w:b/>
+                <w:sz w:val="17"/>
+                <w:szCs w:val="17"/>
+                <w:lang w:val="en-GB"/>
+              </w:rPr>
+              <w:t>,</w:t>
+            </w:r>
+            <w:r>
               <w:rPr>
                 <w:rFonts w:asciiTheme="majorHAnsi" w:hAnsiTheme="majorHAnsi" w:cstheme="majorHAnsi"/>
                 <w:bCs/>
@@ -1877,417 +2543,7 @@
                 <w:szCs w:val="17"/>
                 <w:lang w:val="en-GB"/>
               </w:rPr>
-            </w:pPr>
-            <w:r>
-              <w:rPr>
-                <w:rFonts w:asciiTheme="majorHAnsi" w:hAnsiTheme="majorHAnsi" w:cstheme="majorHAnsi"/>
-                <w:b/>
-                <w:bCs/>
-                <w:sz w:val="17"/>
-                <w:szCs w:val="17"/>
-                <w:lang w:val="en-GB"/>
-              </w:rPr>
-              <w:t xml:space="preserve">Ahsan Qamar, </w:t>
-            </w:r>
-            <w:r>
-              <w:rPr>
-                <w:rFonts w:asciiTheme="majorHAnsi" w:hAnsiTheme="majorHAnsi" w:cstheme="majorHAnsi"/>
-                <w:bCs/>
-                <w:sz w:val="17"/>
-                <w:szCs w:val="17"/>
-                <w:lang w:val="en-GB"/>
-              </w:rPr>
-              <w:t>Ford Motor Company</w:t>
-            </w:r>
-          </w:p>
-          <w:p>
-            <w:pPr>
-              <w:rPr>
-                <w:rFonts w:asciiTheme="majorHAnsi" w:hAnsiTheme="majorHAnsi" w:cstheme="majorHAnsi"/>
-                <w:b/>
-                <w:bCs/>
-                <w:sz w:val="17"/>
-                <w:szCs w:val="17"/>
-                <w:lang w:val="en-GB"/>
-              </w:rPr>
-            </w:pPr>
-            <w:r>
-              <w:rPr>
-                <w:rFonts w:asciiTheme="majorHAnsi" w:hAnsiTheme="majorHAnsi" w:cstheme="majorHAnsi"/>
-                <w:b/>
-                <w:bCs/>
-                <w:sz w:val="17"/>
-                <w:szCs w:val="17"/>
-                <w:lang w:val="en-GB"/>
-              </w:rPr>
-              <w:t xml:space="preserve">Akshay Rajhans, </w:t>
-            </w:r>
-            <w:r>
-              <w:rPr>
-                <w:rFonts w:asciiTheme="majorHAnsi" w:hAnsiTheme="majorHAnsi" w:cstheme="majorHAnsi"/>
-                <w:bCs/>
-                <w:sz w:val="17"/>
-                <w:szCs w:val="17"/>
-                <w:lang w:val="en-GB"/>
-              </w:rPr>
-              <w:t>The Mathworks</w:t>
-            </w:r>
-          </w:p>
-          <w:p>
-            <w:pPr>
-              <w:rPr>
-                <w:rFonts w:asciiTheme="majorHAnsi" w:hAnsiTheme="majorHAnsi" w:cstheme="majorHAnsi"/>
-                <w:b/>
-                <w:bCs/>
-                <w:sz w:val="17"/>
-                <w:szCs w:val="17"/>
-                <w:lang w:val="en-GB"/>
-              </w:rPr>
-            </w:pPr>
-            <w:r>
-              <w:rPr>
-                <w:rFonts w:asciiTheme="majorHAnsi" w:hAnsiTheme="majorHAnsi" w:cstheme="majorHAnsi"/>
-                <w:b/>
-                <w:bCs/>
-                <w:sz w:val="17"/>
-                <w:szCs w:val="17"/>
-                <w:lang w:val="en-GB"/>
-              </w:rPr>
-              <w:t xml:space="preserve">Arend Rensink, </w:t>
-            </w:r>
-            <w:r>
-              <w:rPr>
-                <w:rFonts w:asciiTheme="majorHAnsi" w:hAnsiTheme="majorHAnsi" w:cstheme="majorHAnsi"/>
-                <w:bCs/>
-                <w:sz w:val="17"/>
-                <w:szCs w:val="17"/>
-                <w:lang w:val="en-GB"/>
-              </w:rPr>
-              <w:t>Universiteit Twente</w:t>
-            </w:r>
-          </w:p>
-          <w:p>
-            <w:pPr>
-              <w:rPr>
-                <w:rFonts w:asciiTheme="majorHAnsi" w:hAnsiTheme="majorHAnsi" w:cstheme="majorHAnsi"/>
-                <w:b/>
-                <w:bCs/>
-                <w:sz w:val="17"/>
-                <w:szCs w:val="17"/>
-                <w:lang w:val="en-GB"/>
-              </w:rPr>
-            </w:pPr>
-            <w:r>
-              <w:rPr>
-                <w:rFonts w:asciiTheme="majorHAnsi" w:hAnsiTheme="majorHAnsi" w:cstheme="majorHAnsi"/>
-                <w:b/>
-                <w:bCs/>
-                <w:sz w:val="17"/>
-                <w:szCs w:val="17"/>
-                <w:lang w:val="en-GB"/>
-              </w:rPr>
-              <w:t xml:space="preserve">Rick Salay, </w:t>
-            </w:r>
-            <w:r>
-              <w:rPr>
-                <w:rFonts w:asciiTheme="majorHAnsi" w:hAnsiTheme="majorHAnsi" w:cstheme="majorHAnsi"/>
-                <w:bCs/>
-                <w:sz w:val="17"/>
-                <w:szCs w:val="17"/>
-                <w:lang w:val="en-GB"/>
-              </w:rPr>
-              <w:t>University of Toronto</w:t>
-            </w:r>
-          </w:p>
-          <w:p>
-            <w:pPr>
-              <w:rPr>
-                <w:rFonts w:asciiTheme="majorHAnsi" w:hAnsiTheme="majorHAnsi" w:cstheme="majorHAnsi"/>
-                <w:bCs/>
-                <w:sz w:val="17"/>
-                <w:szCs w:val="17"/>
-                <w:lang w:val="en-GB"/>
-              </w:rPr>
-            </w:pPr>
-            <w:r>
-              <w:rPr>
-                <w:rFonts w:asciiTheme="majorHAnsi" w:hAnsiTheme="majorHAnsi" w:cstheme="majorHAnsi"/>
-                <w:b/>
-                <w:bCs/>
-                <w:sz w:val="17"/>
-                <w:szCs w:val="17"/>
-                <w:lang w:val="en-GB"/>
-              </w:rPr>
-              <w:t xml:space="preserve">Bran Selic, </w:t>
-            </w:r>
-            <w:r>
-              <w:rPr>
-                <w:rFonts w:asciiTheme="majorHAnsi" w:hAnsiTheme="majorHAnsi" w:cstheme="majorHAnsi"/>
-                <w:bCs/>
-                <w:sz w:val="17"/>
-                <w:szCs w:val="17"/>
-                <w:lang w:val="en-GB"/>
-              </w:rPr>
-              <w:t>Malina Software Corporation</w:t>
-            </w:r>
-          </w:p>
-          <w:p>
-            <w:pPr>
-              <w:rPr>
-                <w:rFonts w:asciiTheme="majorHAnsi" w:hAnsiTheme="majorHAnsi" w:cstheme="majorHAnsi"/>
-                <w:bCs/>
-                <w:sz w:val="17"/>
-                <w:szCs w:val="17"/>
-                <w:lang w:val="en-GB"/>
-              </w:rPr>
-            </w:pPr>
-            <w:r>
-              <w:rPr>
-                <w:rFonts w:asciiTheme="majorHAnsi" w:hAnsiTheme="majorHAnsi" w:cstheme="majorHAnsi"/>
-                <w:b/>
-                <w:bCs/>
-                <w:sz w:val="17"/>
-                <w:szCs w:val="17"/>
-                <w:lang w:val="en-GB"/>
-              </w:rPr>
-              <w:t xml:space="preserve">Martin Törngren, </w:t>
-            </w:r>
-            <w:r>
-              <w:rPr>
-                <w:rFonts w:asciiTheme="majorHAnsi" w:hAnsiTheme="majorHAnsi" w:cstheme="majorHAnsi"/>
-                <w:bCs/>
-                <w:sz w:val="17"/>
-                <w:szCs w:val="17"/>
-                <w:lang w:val="en-GB"/>
-              </w:rPr>
-              <w:t>KTH Royal Institute of Technology</w:t>
-            </w:r>
-          </w:p>
-          <w:p>
-            <w:pPr>
-              <w:rPr>
-                <w:rFonts w:asciiTheme="majorHAnsi" w:hAnsiTheme="majorHAnsi" w:cstheme="majorHAnsi"/>
-                <w:b/>
-                <w:bCs/>
-                <w:sz w:val="17"/>
-                <w:szCs w:val="17"/>
-                <w:lang w:val="en-GB"/>
-              </w:rPr>
-            </w:pPr>
-            <w:r>
-              <w:rPr>
-                <w:rFonts w:asciiTheme="majorHAnsi" w:hAnsiTheme="majorHAnsi" w:cstheme="majorHAnsi"/>
-                <w:b/>
-                <w:bCs/>
-                <w:sz w:val="17"/>
-                <w:szCs w:val="17"/>
-                <w:lang w:val="en-GB"/>
-              </w:rPr>
-              <w:t xml:space="preserve">Antonio Vallecillo, </w:t>
-            </w:r>
-            <w:r>
-              <w:rPr>
-                <w:rFonts w:asciiTheme="majorHAnsi" w:hAnsiTheme="majorHAnsi" w:cstheme="majorHAnsi"/>
-                <w:bCs/>
-                <w:sz w:val="17"/>
-                <w:szCs w:val="17"/>
-                <w:lang w:val="en-GB"/>
-              </w:rPr>
-              <w:t>Universidad de Málaga</w:t>
-            </w:r>
-          </w:p>
-          <w:p>
-            <w:pPr>
-              <w:rPr>
-                <w:rFonts w:asciiTheme="majorHAnsi" w:hAnsiTheme="majorHAnsi" w:cstheme="majorHAnsi"/>
-                <w:bCs/>
-                <w:sz w:val="17"/>
-                <w:szCs w:val="17"/>
-                <w:lang w:val="en-GB"/>
-              </w:rPr>
-            </w:pPr>
-            <w:r>
-              <w:rPr>
-                <w:rFonts w:asciiTheme="majorHAnsi" w:hAnsiTheme="majorHAnsi" w:cstheme="majorHAnsi"/>
-                <w:b/>
-                <w:bCs/>
-                <w:sz w:val="17"/>
-                <w:szCs w:val="17"/>
-                <w:lang w:val="en-GB"/>
-              </w:rPr>
-              <w:t xml:space="preserve">Tijs van der Storm, </w:t>
-            </w:r>
-            <w:r>
-              <w:rPr>
-                <w:rFonts w:asciiTheme="majorHAnsi" w:hAnsiTheme="majorHAnsi" w:cstheme="majorHAnsi"/>
-                <w:bCs/>
-                <w:sz w:val="17"/>
-                <w:szCs w:val="17"/>
-                <w:lang w:val="en-GB"/>
-              </w:rPr>
-              <w:t>CWI</w:t>
-            </w:r>
-          </w:p>
-          <w:p>
-            <w:pPr>
-              <w:rPr>
-                <w:rFonts w:asciiTheme="majorHAnsi" w:hAnsiTheme="majorHAnsi" w:cstheme="majorHAnsi"/>
-                <w:b/>
-                <w:bCs/>
-                <w:sz w:val="17"/>
-                <w:szCs w:val="17"/>
-                <w:lang w:val="en-GB"/>
-              </w:rPr>
-            </w:pPr>
-            <w:r>
-              <w:rPr>
-                <w:rFonts w:asciiTheme="majorHAnsi" w:hAnsiTheme="majorHAnsi" w:cstheme="majorHAnsi"/>
-                <w:b/>
-                <w:bCs/>
-                <w:sz w:val="17"/>
-                <w:szCs w:val="17"/>
-                <w:lang w:val="en-GB"/>
-              </w:rPr>
-              <w:t xml:space="preserve">Daniel Varró, </w:t>
-            </w:r>
-            <w:r>
-              <w:rPr>
-                <w:rFonts w:asciiTheme="majorHAnsi" w:hAnsiTheme="majorHAnsi" w:cstheme="majorHAnsi"/>
-                <w:bCs/>
-                <w:sz w:val="17"/>
-                <w:szCs w:val="17"/>
-                <w:lang w:val="en-GB"/>
-              </w:rPr>
-              <w:t>McGill University</w:t>
-            </w:r>
-          </w:p>
-          <w:p>
-            <w:pPr>
-              <w:rPr>
-                <w:rFonts w:asciiTheme="majorHAnsi" w:hAnsiTheme="majorHAnsi" w:cstheme="majorHAnsi"/>
-                <w:bCs/>
-                <w:sz w:val="17"/>
-                <w:szCs w:val="17"/>
-                <w:lang w:val="en-GB"/>
-              </w:rPr>
-            </w:pPr>
-            <w:r>
-              <w:rPr>
-                <w:rFonts w:asciiTheme="majorHAnsi" w:hAnsiTheme="majorHAnsi" w:cstheme="majorHAnsi"/>
-                <w:b/>
-                <w:bCs/>
-                <w:sz w:val="17"/>
-                <w:szCs w:val="17"/>
-                <w:lang w:val="en-GB"/>
-              </w:rPr>
-              <w:t xml:space="preserve">Clark Verbrugge, </w:t>
-            </w:r>
-            <w:r>
-              <w:rPr>
-                <w:rFonts w:asciiTheme="majorHAnsi" w:hAnsiTheme="majorHAnsi" w:cstheme="majorHAnsi"/>
-                <w:bCs/>
-                <w:sz w:val="17"/>
-                <w:szCs w:val="17"/>
-                <w:lang w:val="en-GB"/>
-              </w:rPr>
-              <w:t>McGill University</w:t>
-            </w:r>
-          </w:p>
-          <w:p>
-            <w:pPr>
-              <w:rPr>
-                <w:rFonts w:asciiTheme="majorHAnsi" w:hAnsiTheme="majorHAnsi" w:cstheme="majorHAnsi"/>
-                <w:b/>
-                <w:bCs/>
-                <w:sz w:val="17"/>
-                <w:szCs w:val="17"/>
-                <w:lang w:val="en-GB"/>
-              </w:rPr>
-            </w:pPr>
-            <w:r>
-              <w:rPr>
-                <w:rFonts w:asciiTheme="majorHAnsi" w:hAnsiTheme="majorHAnsi" w:cstheme="majorHAnsi"/>
-                <w:b/>
-                <w:bCs/>
-                <w:sz w:val="17"/>
-                <w:szCs w:val="17"/>
-                <w:lang w:val="en-GB"/>
-              </w:rPr>
-              <w:t xml:space="preserve">Andreas Wortmann, </w:t>
-            </w:r>
-            <w:r>
-              <w:rPr>
-                <w:rFonts w:asciiTheme="majorHAnsi" w:hAnsiTheme="majorHAnsi" w:cstheme="majorHAnsi"/>
-                <w:bCs/>
-                <w:sz w:val="17"/>
-                <w:szCs w:val="17"/>
-                <w:lang w:val="en-GB"/>
-              </w:rPr>
-              <w:t>RWTH Aachen University</w:t>
-            </w:r>
-          </w:p>
-          <w:p>
-            <w:pPr>
-              <w:rPr>
-                <w:rFonts w:asciiTheme="majorHAnsi" w:hAnsiTheme="majorHAnsi" w:cstheme="majorHAnsi"/>
-                <w:b/>
-                <w:bCs/>
-                <w:sz w:val="17"/>
-                <w:szCs w:val="17"/>
-                <w:lang w:val="en-GB"/>
-              </w:rPr>
-            </w:pPr>
-            <w:r>
-              <w:rPr>
-                <w:rFonts w:asciiTheme="majorHAnsi" w:hAnsiTheme="majorHAnsi" w:cstheme="majorHAnsi"/>
-                <w:b/>
-                <w:bCs/>
-                <w:sz w:val="17"/>
-                <w:szCs w:val="17"/>
-                <w:lang w:val="en-GB"/>
-              </w:rPr>
-              <w:t xml:space="preserve">Tao Yue, </w:t>
-            </w:r>
-            <w:r>
-              <w:rPr>
-                <w:rFonts w:asciiTheme="majorHAnsi" w:hAnsiTheme="majorHAnsi" w:cstheme="majorHAnsi"/>
-                <w:bCs/>
-                <w:sz w:val="17"/>
-                <w:szCs w:val="17"/>
-                <w:lang w:val="en-GB"/>
-              </w:rPr>
-              <w:t>Simula Research Laboratory</w:t>
-            </w:r>
-          </w:p>
-          <w:p>
-            <w:pPr>
-              <w:rPr>
-                <w:rFonts w:ascii="Calibri" w:hAnsi="Calibri" w:cs="Calibri"/>
-                <w:sz w:val="17"/>
-                <w:szCs w:val="17"/>
-                <w:lang w:val="en-US"/>
-              </w:rPr>
-            </w:pPr>
-            <w:r>
-              <w:rPr>
-                <w:rFonts w:asciiTheme="majorHAnsi" w:hAnsiTheme="majorHAnsi" w:cstheme="majorHAnsi"/>
-                <w:b/>
-                <w:bCs/>
-                <w:sz w:val="17"/>
-                <w:szCs w:val="17"/>
-                <w:lang w:val="en-GB"/>
-              </w:rPr>
-              <w:t xml:space="preserve">Justyna Zander, </w:t>
-            </w:r>
-            <w:r>
-              <w:rPr>
-                <w:rFonts w:asciiTheme="majorHAnsi" w:hAnsiTheme="majorHAnsi" w:cstheme="majorHAnsi"/>
-                <w:bCs/>
-                <w:sz w:val="17"/>
-                <w:szCs w:val="17"/>
-                <w:lang w:val="en-GB"/>
-              </w:rPr>
-              <w:t>NVIDIA</w:t>
+              <w:t xml:space="preserve"> University of Huddersfield, UK</w:t>
             </w:r>
           </w:p>
         </w:tc>
@@ -2490,8 +2746,19 @@
                 <w:szCs w:val="20"/>
                 <w:lang w:val="en-US"/>
               </w:rPr>
-              <w:t>, with a particular focus on classifications of the various dimensions around MPM (formalisms; processes; related activities such as V&amp;V, deployment, calibration, etc.; tools, and methodologies);</w:t>
-            </w:r>
+              <w:t>, with a particular focus on classifications of the various dimensions around MPM (formalisms; processes; related activities such as V&amp;V, deployment, calibration, etc.; tools, and methodologies</w:t>
+            </w:r>
+            <w:proofErr w:type="gramStart"/>
+            <w:r>
+              <w:rPr>
+                <w:rFonts w:ascii="Calibri" w:hAnsi="Calibri"/>
+                <w:sz w:val="18"/>
+                <w:szCs w:val="20"/>
+                <w:lang w:val="en-US"/>
+              </w:rPr>
+              <w:t>);</w:t>
+            </w:r>
+            <w:proofErr w:type="gramEnd"/>
           </w:p>
           <w:p>
             <w:pPr>
@@ -2528,8 +2795,19 @@
                 <w:szCs w:val="20"/>
                 <w:lang w:val="en-US"/>
               </w:rPr>
-              <w:t>, modular design of modelling languages, with a particular focus on de-/composition;</w:t>
-            </w:r>
+              <w:t>, modular design of modelling languages, with a particular focus on de-/</w:t>
+            </w:r>
+            <w:proofErr w:type="gramStart"/>
+            <w:r>
+              <w:rPr>
+                <w:rFonts w:ascii="Calibri" w:hAnsi="Calibri"/>
+                <w:sz w:val="18"/>
+                <w:szCs w:val="20"/>
+                <w:lang w:val="en-US"/>
+              </w:rPr>
+              <w:t>composition;</w:t>
+            </w:r>
+            <w:proofErr w:type="gramEnd"/>
           </w:p>
           <w:p>
             <w:pPr>
@@ -2723,8 +3001,20 @@
                 <w:szCs w:val="20"/>
                 <w:lang w:val="en-US"/>
               </w:rPr>
-              <w:t xml:space="preserve"> for related domains: IoT, Digital Twins, SmartCPS</w:t>
-            </w:r>
+              <w:t xml:space="preserve"> for related domains: IoT, Digital Twins, </w:t>
+            </w:r>
+            <w:proofErr w:type="spellStart"/>
+            <w:r>
+              <w:rPr>
+                <w:rFonts w:ascii="Calibri" w:hAnsi="Calibri"/>
+                <w:bCs/>
+                <w:sz w:val="18"/>
+                <w:szCs w:val="20"/>
+                <w:lang w:val="en-US"/>
+              </w:rPr>
+              <w:t>SmartCPS</w:t>
+            </w:r>
+            <w:proofErr w:type="spellEnd"/>
             <w:r>
               <w:rPr>
                 <w:rFonts w:ascii="Calibri" w:hAnsi="Calibri"/>
@@ -2857,8 +3147,6 @@
               </w:rPr>
               <w:t>ates</w:t>
             </w:r>
-            <w:bookmarkStart w:id="0" w:name="_GoBack"/>
-            <w:bookmarkEnd w:id="0"/>
           </w:p>
           <w:p>
             <w:pPr>
@@ -3235,6 +3523,7 @@
               </w:rPr>
               <w:t xml:space="preserve"> </w:t>
             </w:r>
+            <w:proofErr w:type="spellStart"/>
             <w:r>
               <w:rPr>
                 <w:rFonts w:ascii="Calibri" w:hAnsi="Calibri"/>
@@ -3242,7 +3531,17 @@
                 <w:szCs w:val="20"/>
                 <w:lang w:val="en-US"/>
               </w:rPr>
-              <w:t>EasyChair for one of the following topics. Each submission will be peer-reviewed by at least three PC members.</w:t>
+              <w:t>EasyChair</w:t>
+            </w:r>
+            <w:proofErr w:type="spellEnd"/>
+            <w:r>
+              <w:rPr>
+                <w:rFonts w:ascii="Calibri" w:hAnsi="Calibri"/>
+                <w:sz w:val="18"/>
+                <w:szCs w:val="20"/>
+                <w:lang w:val="en-US"/>
+              </w:rPr>
+              <w:t xml:space="preserve"> for one of the following topics. Each submission will be peer-reviewed by at least three PC members.</w:t>
             </w:r>
           </w:p>
           <w:p>
@@ -3304,8 +3603,19 @@
                 <w:szCs w:val="20"/>
                 <w:lang w:val="en-US"/>
               </w:rPr>
-              <w:t>) present a novel, innovative approach;</w:t>
-            </w:r>
+              <w:t xml:space="preserve">) present a novel, innovative </w:t>
+            </w:r>
+            <w:proofErr w:type="gramStart"/>
+            <w:r>
+              <w:rPr>
+                <w:rFonts w:ascii="Calibri" w:hAnsi="Calibri"/>
+                <w:sz w:val="18"/>
+                <w:szCs w:val="20"/>
+                <w:lang w:val="en-US"/>
+              </w:rPr>
+              <w:t>approach;</w:t>
+            </w:r>
+            <w:proofErr w:type="gramEnd"/>
           </w:p>
           <w:p>
             <w:pPr>
@@ -3357,8 +3667,19 @@
                 <w:szCs w:val="20"/>
                 <w:lang w:val="en-US"/>
               </w:rPr>
-              <w:t>) present new ideas or early-stage research, extensively discuss the experiences of the researchers with an MPM approach or demonstrate a tool;</w:t>
-            </w:r>
+              <w:t xml:space="preserve">) present new ideas or early-stage research, extensively discuss the experiences of the researchers with an MPM approach or demonstrate a </w:t>
+            </w:r>
+            <w:proofErr w:type="gramStart"/>
+            <w:r>
+              <w:rPr>
+                <w:rFonts w:ascii="Calibri" w:hAnsi="Calibri"/>
+                <w:sz w:val="18"/>
+                <w:szCs w:val="20"/>
+                <w:lang w:val="en-US"/>
+              </w:rPr>
+              <w:t>tool;</w:t>
+            </w:r>
+            <w:proofErr w:type="gramEnd"/>
           </w:p>
           <w:p>
             <w:pPr>
@@ -3465,7 +3786,7 @@
 </file>
 
 <file path=word/endnotes.xml><?xml version="1.0" encoding="utf-8"?>
-<w:endnotes xmlns:wpc="http://schemas.microsoft.com/office/word/2010/wordprocessingCanvas" xmlns:cx="http://schemas.microsoft.com/office/drawing/2014/chartex" xmlns:mc="http://schemas.openxmlformats.org/markup-compatibility/2006" xmlns:o="urn:schemas-microsoft-com:office:office" xmlns:r="http://schemas.openxmlformats.org/officeDocument/2006/relationships" xmlns:m="http://schemas.openxmlformats.org/officeDocument/2006/math" xmlns:v="urn:schemas-microsoft-com:vml" xmlns:wp14="http://schemas.microsoft.com/office/word/2010/wordprocessingDrawing" xmlns:wp="http://schemas.openxmlformats.org/drawingml/2006/wordprocessingDrawing" xmlns:w10="urn:schemas-microsoft-com:office:word" xmlns:w="http://schemas.openxmlformats.org/wordprocessingml/2006/main" xmlns:w14="http://schemas.microsoft.com/office/word/2010/wordml" xmlns:w15="http://schemas.microsoft.com/office/word/2012/wordml" xmlns:w16se="http://schemas.microsoft.com/office/word/2015/wordml/symex" xmlns:wpg="http://schemas.microsoft.com/office/word/2010/wordprocessingGroup" xmlns:wpi="http://schemas.microsoft.com/office/word/2010/wordprocessingInk" xmlns:wne="http://schemas.microsoft.com/office/word/2006/wordml" xmlns:wps="http://schemas.microsoft.com/office/word/2010/wordprocessingShape" mc:Ignorable="w14 w15 w16se wp14">
+<w:endnotes xmlns:wpc="http://schemas.microsoft.com/office/word/2010/wordprocessingCanvas" xmlns:cx="http://schemas.microsoft.com/office/drawing/2014/chartex" xmlns:cx1="http://schemas.microsoft.com/office/drawing/2015/9/8/chartex" xmlns:cx2="http://schemas.microsoft.com/office/drawing/2015/10/21/chartex" xmlns:cx3="http://schemas.microsoft.com/office/drawing/2016/5/9/chartex" xmlns:cx4="http://schemas.microsoft.com/office/drawing/2016/5/10/chartex" xmlns:cx5="http://schemas.microsoft.com/office/drawing/2016/5/11/chartex" xmlns:cx6="http://schemas.microsoft.com/office/drawing/2016/5/12/chartex" xmlns:cx7="http://schemas.microsoft.com/office/drawing/2016/5/13/chartex" xmlns:cx8="http://schemas.microsoft.com/office/drawing/2016/5/14/chartex" xmlns:mc="http://schemas.openxmlformats.org/markup-compatibility/2006" xmlns:aink="http://schemas.microsoft.com/office/drawing/2016/ink" xmlns:am3d="http://schemas.microsoft.com/office/drawing/2017/model3d" xmlns:o="urn:schemas-microsoft-com:office:office" xmlns:r="http://schemas.openxmlformats.org/officeDocument/2006/relationships" xmlns:m="http://schemas.openxmlformats.org/officeDocument/2006/math" xmlns:v="urn:schemas-microsoft-com:vml" xmlns:wp14="http://schemas.microsoft.com/office/word/2010/wordprocessingDrawing" xmlns:wp="http://schemas.openxmlformats.org/drawingml/2006/wordprocessingDrawing" xmlns:w10="urn:schemas-microsoft-com:office:word" xmlns:w="http://schemas.openxmlformats.org/wordprocessingml/2006/main" xmlns:w14="http://schemas.microsoft.com/office/word/2010/wordml" xmlns:w15="http://schemas.microsoft.com/office/word/2012/wordml" xmlns:w16cex="http://schemas.microsoft.com/office/word/2018/wordml/cex" xmlns:w16cid="http://schemas.microsoft.com/office/word/2016/wordml/cid" xmlns:w16="http://schemas.microsoft.com/office/word/2018/wordml" xmlns:w16sdtdh="http://schemas.microsoft.com/office/word/2020/wordml/sdtdatahash" xmlns:w16se="http://schemas.microsoft.com/office/word/2015/wordml/symex" xmlns:wpg="http://schemas.microsoft.com/office/word/2010/wordprocessingGroup" xmlns:wpi="http://schemas.microsoft.com/office/word/2010/wordprocessingInk" xmlns:wne="http://schemas.microsoft.com/office/word/2006/wordml" xmlns:wps="http://schemas.microsoft.com/office/word/2010/wordprocessingShape" mc:Ignorable="w14 w15 w16se w16cid w16 w16cex w16sdtdh wp14">
   <w:endnote w:type="separator" w:id="-1">
     <w:p>
       <w:r>
@@ -3484,7 +3805,7 @@
 </file>
 
 <file path=word/footnotes.xml><?xml version="1.0" encoding="utf-8"?>
-<w:footnotes xmlns:wpc="http://schemas.microsoft.com/office/word/2010/wordprocessingCanvas" xmlns:cx="http://schemas.microsoft.com/office/drawing/2014/chartex" xmlns:mc="http://schemas.openxmlformats.org/markup-compatibility/2006" xmlns:o="urn:schemas-microsoft-com:office:office" xmlns:r="http://schemas.openxmlformats.org/officeDocument/2006/relationships" xmlns:m="http://schemas.openxmlformats.org/officeDocument/2006/math" xmlns:v="urn:schemas-microsoft-com:vml" xmlns:wp14="http://schemas.microsoft.com/office/word/2010/wordprocessingDrawing" xmlns:wp="http://schemas.openxmlformats.org/drawingml/2006/wordprocessingDrawing" xmlns:w10="urn:schemas-microsoft-com:office:word" xmlns:w="http://schemas.openxmlformats.org/wordprocessingml/2006/main" xmlns:w14="http://schemas.microsoft.com/office/word/2010/wordml" xmlns:w15="http://schemas.microsoft.com/office/word/2012/wordml" xmlns:w16se="http://schemas.microsoft.com/office/word/2015/wordml/symex" xmlns:wpg="http://schemas.microsoft.com/office/word/2010/wordprocessingGroup" xmlns:wpi="http://schemas.microsoft.com/office/word/2010/wordprocessingInk" xmlns:wne="http://schemas.microsoft.com/office/word/2006/wordml" xmlns:wps="http://schemas.microsoft.com/office/word/2010/wordprocessingShape" mc:Ignorable="w14 w15 w16se wp14">
+<w:footnotes xmlns:wpc="http://schemas.microsoft.com/office/word/2010/wordprocessingCanvas" xmlns:cx="http://schemas.microsoft.com/office/drawing/2014/chartex" xmlns:cx1="http://schemas.microsoft.com/office/drawing/2015/9/8/chartex" xmlns:cx2="http://schemas.microsoft.com/office/drawing/2015/10/21/chartex" xmlns:cx3="http://schemas.microsoft.com/office/drawing/2016/5/9/chartex" xmlns:cx4="http://schemas.microsoft.com/office/drawing/2016/5/10/chartex" xmlns:cx5="http://schemas.microsoft.com/office/drawing/2016/5/11/chartex" xmlns:cx6="http://schemas.microsoft.com/office/drawing/2016/5/12/chartex" xmlns:cx7="http://schemas.microsoft.com/office/drawing/2016/5/13/chartex" xmlns:cx8="http://schemas.microsoft.com/office/drawing/2016/5/14/chartex" xmlns:mc="http://schemas.openxmlformats.org/markup-compatibility/2006" xmlns:aink="http://schemas.microsoft.com/office/drawing/2016/ink" xmlns:am3d="http://schemas.microsoft.com/office/drawing/2017/model3d" xmlns:o="urn:schemas-microsoft-com:office:office" xmlns:r="http://schemas.openxmlformats.org/officeDocument/2006/relationships" xmlns:m="http://schemas.openxmlformats.org/officeDocument/2006/math" xmlns:v="urn:schemas-microsoft-com:vml" xmlns:wp14="http://schemas.microsoft.com/office/word/2010/wordprocessingDrawing" xmlns:wp="http://schemas.openxmlformats.org/drawingml/2006/wordprocessingDrawing" xmlns:w10="urn:schemas-microsoft-com:office:word" xmlns:w="http://schemas.openxmlformats.org/wordprocessingml/2006/main" xmlns:w14="http://schemas.microsoft.com/office/word/2010/wordml" xmlns:w15="http://schemas.microsoft.com/office/word/2012/wordml" xmlns:w16cex="http://schemas.microsoft.com/office/word/2018/wordml/cex" xmlns:w16cid="http://schemas.microsoft.com/office/word/2016/wordml/cid" xmlns:w16="http://schemas.microsoft.com/office/word/2018/wordml" xmlns:w16sdtdh="http://schemas.microsoft.com/office/word/2020/wordml/sdtdatahash" xmlns:w16se="http://schemas.microsoft.com/office/word/2015/wordml/symex" xmlns:wpg="http://schemas.microsoft.com/office/word/2010/wordprocessingGroup" xmlns:wpi="http://schemas.microsoft.com/office/word/2010/wordprocessingInk" xmlns:wne="http://schemas.microsoft.com/office/word/2006/wordml" xmlns:wps="http://schemas.microsoft.com/office/word/2010/wordprocessingShape" mc:Ignorable="w14 w15 w16se w16cid w16 w16cex w16sdtdh wp14">
   <w:footnote w:type="separator" w:id="-1">
     <w:p>
       <w:r>
@@ -3503,7 +3824,7 @@
 </file>
 
 <file path=word/header1.xml><?xml version="1.0" encoding="utf-8"?>
-<w:hdr xmlns:wpc="http://schemas.microsoft.com/office/word/2010/wordprocessingCanvas" xmlns:cx="http://schemas.microsoft.com/office/drawing/2014/chartex" xmlns:mc="http://schemas.openxmlformats.org/markup-compatibility/2006" xmlns:o="urn:schemas-microsoft-com:office:office" xmlns:r="http://schemas.openxmlformats.org/officeDocument/2006/relationships" xmlns:m="http://schemas.openxmlformats.org/officeDocument/2006/math" xmlns:v="urn:schemas-microsoft-com:vml" xmlns:wp14="http://schemas.microsoft.com/office/word/2010/wordprocessingDrawing" xmlns:wp="http://schemas.openxmlformats.org/drawingml/2006/wordprocessingDrawing" xmlns:w10="urn:schemas-microsoft-com:office:word" xmlns:w="http://schemas.openxmlformats.org/wordprocessingml/2006/main" xmlns:w14="http://schemas.microsoft.com/office/word/2010/wordml" xmlns:w15="http://schemas.microsoft.com/office/word/2012/wordml" xmlns:w16se="http://schemas.microsoft.com/office/word/2015/wordml/symex" xmlns:wpg="http://schemas.microsoft.com/office/word/2010/wordprocessingGroup" xmlns:wpi="http://schemas.microsoft.com/office/word/2010/wordprocessingInk" xmlns:wne="http://schemas.microsoft.com/office/word/2006/wordml" xmlns:wps="http://schemas.microsoft.com/office/word/2010/wordprocessingShape" mc:Ignorable="w14 w15 w16se wp14">
+<w:hdr xmlns:wpc="http://schemas.microsoft.com/office/word/2010/wordprocessingCanvas" xmlns:cx="http://schemas.microsoft.com/office/drawing/2014/chartex" xmlns:cx1="http://schemas.microsoft.com/office/drawing/2015/9/8/chartex" xmlns:cx2="http://schemas.microsoft.com/office/drawing/2015/10/21/chartex" xmlns:cx3="http://schemas.microsoft.com/office/drawing/2016/5/9/chartex" xmlns:cx4="http://schemas.microsoft.com/office/drawing/2016/5/10/chartex" xmlns:cx5="http://schemas.microsoft.com/office/drawing/2016/5/11/chartex" xmlns:cx6="http://schemas.microsoft.com/office/drawing/2016/5/12/chartex" xmlns:cx7="http://schemas.microsoft.com/office/drawing/2016/5/13/chartex" xmlns:cx8="http://schemas.microsoft.com/office/drawing/2016/5/14/chartex" xmlns:mc="http://schemas.openxmlformats.org/markup-compatibility/2006" xmlns:aink="http://schemas.microsoft.com/office/drawing/2016/ink" xmlns:am3d="http://schemas.microsoft.com/office/drawing/2017/model3d" xmlns:o="urn:schemas-microsoft-com:office:office" xmlns:r="http://schemas.openxmlformats.org/officeDocument/2006/relationships" xmlns:m="http://schemas.openxmlformats.org/officeDocument/2006/math" xmlns:v="urn:schemas-microsoft-com:vml" xmlns:wp14="http://schemas.microsoft.com/office/word/2010/wordprocessingDrawing" xmlns:wp="http://schemas.openxmlformats.org/drawingml/2006/wordprocessingDrawing" xmlns:w10="urn:schemas-microsoft-com:office:word" xmlns:w="http://schemas.openxmlformats.org/wordprocessingml/2006/main" xmlns:w14="http://schemas.microsoft.com/office/word/2010/wordml" xmlns:w15="http://schemas.microsoft.com/office/word/2012/wordml" xmlns:w16cex="http://schemas.microsoft.com/office/word/2018/wordml/cex" xmlns:w16cid="http://schemas.microsoft.com/office/word/2016/wordml/cid" xmlns:w16="http://schemas.microsoft.com/office/word/2018/wordml" xmlns:w16sdtdh="http://schemas.microsoft.com/office/word/2020/wordml/sdtdatahash" xmlns:w16se="http://schemas.microsoft.com/office/word/2015/wordml/symex" xmlns:wpg="http://schemas.microsoft.com/office/word/2010/wordprocessingGroup" xmlns:wpi="http://schemas.microsoft.com/office/word/2010/wordprocessingInk" xmlns:wne="http://schemas.microsoft.com/office/word/2006/wordml" xmlns:wps="http://schemas.microsoft.com/office/word/2010/wordprocessingShape" mc:Ignorable="w14 w15 w16se w16cid w16 w16cex w16sdtdh wp14">
   <w:p>
     <w:pPr>
       <w:pStyle w:val="Header"/>
@@ -3551,7 +3872,7 @@
 </file>
 
 <file path=word/numbering.xml><?xml version="1.0" encoding="utf-8"?>
-<w:numbering xmlns:wpc="http://schemas.microsoft.com/office/word/2010/wordprocessingCanvas" xmlns:cx="http://schemas.microsoft.com/office/drawing/2014/chartex" xmlns:mc="http://schemas.openxmlformats.org/markup-compatibility/2006" xmlns:o="urn:schemas-microsoft-com:office:office" xmlns:r="http://schemas.openxmlformats.org/officeDocument/2006/relationships" xmlns:m="http://schemas.openxmlformats.org/officeDocument/2006/math" xmlns:v="urn:schemas-microsoft-com:vml" xmlns:wp14="http://schemas.microsoft.com/office/word/2010/wordprocessingDrawing" xmlns:wp="http://schemas.openxmlformats.org/drawingml/2006/wordprocessingDrawing" xmlns:w10="urn:schemas-microsoft-com:office:word" xmlns:w="http://schemas.openxmlformats.org/wordprocessingml/2006/main" xmlns:w14="http://schemas.microsoft.com/office/word/2010/wordml" xmlns:w15="http://schemas.microsoft.com/office/word/2012/wordml" xmlns:w16se="http://schemas.microsoft.com/office/word/2015/wordml/symex" xmlns:wpg="http://schemas.microsoft.com/office/word/2010/wordprocessingGroup" xmlns:wpi="http://schemas.microsoft.com/office/word/2010/wordprocessingInk" xmlns:wne="http://schemas.microsoft.com/office/word/2006/wordml" xmlns:wps="http://schemas.microsoft.com/office/word/2010/wordprocessingShape" mc:Ignorable="w14 w15 w16se wp14">
+<w:numbering xmlns:wpc="http://schemas.microsoft.com/office/word/2010/wordprocessingCanvas" xmlns:cx="http://schemas.microsoft.com/office/drawing/2014/chartex" xmlns:cx1="http://schemas.microsoft.com/office/drawing/2015/9/8/chartex" xmlns:cx2="http://schemas.microsoft.com/office/drawing/2015/10/21/chartex" xmlns:cx3="http://schemas.microsoft.com/office/drawing/2016/5/9/chartex" xmlns:cx4="http://schemas.microsoft.com/office/drawing/2016/5/10/chartex" xmlns:cx5="http://schemas.microsoft.com/office/drawing/2016/5/11/chartex" xmlns:cx6="http://schemas.microsoft.com/office/drawing/2016/5/12/chartex" xmlns:cx7="http://schemas.microsoft.com/office/drawing/2016/5/13/chartex" xmlns:cx8="http://schemas.microsoft.com/office/drawing/2016/5/14/chartex" xmlns:mc="http://schemas.openxmlformats.org/markup-compatibility/2006" xmlns:aink="http://schemas.microsoft.com/office/drawing/2016/ink" xmlns:am3d="http://schemas.microsoft.com/office/drawing/2017/model3d" xmlns:o="urn:schemas-microsoft-com:office:office" xmlns:r="http://schemas.openxmlformats.org/officeDocument/2006/relationships" xmlns:m="http://schemas.openxmlformats.org/officeDocument/2006/math" xmlns:v="urn:schemas-microsoft-com:vml" xmlns:wp14="http://schemas.microsoft.com/office/word/2010/wordprocessingDrawing" xmlns:wp="http://schemas.openxmlformats.org/drawingml/2006/wordprocessingDrawing" xmlns:w10="urn:schemas-microsoft-com:office:word" xmlns:w="http://schemas.openxmlformats.org/wordprocessingml/2006/main" xmlns:w14="http://schemas.microsoft.com/office/word/2010/wordml" xmlns:w15="http://schemas.microsoft.com/office/word/2012/wordml" xmlns:w16cex="http://schemas.microsoft.com/office/word/2018/wordml/cex" xmlns:w16cid="http://schemas.microsoft.com/office/word/2016/wordml/cid" xmlns:w16="http://schemas.microsoft.com/office/word/2018/wordml" xmlns:w16sdtdh="http://schemas.microsoft.com/office/word/2020/wordml/sdtdatahash" xmlns:w16se="http://schemas.microsoft.com/office/word/2015/wordml/symex" xmlns:wpg="http://schemas.microsoft.com/office/word/2010/wordprocessingGroup" xmlns:wpi="http://schemas.microsoft.com/office/word/2010/wordprocessingInk" xmlns:wne="http://schemas.microsoft.com/office/word/2006/wordml" xmlns:wps="http://schemas.microsoft.com/office/word/2010/wordprocessingShape" mc:Ignorable="w14 w15 w16se w16cid w16 w16cex w16sdtdh wp14">
   <w:abstractNum w:abstractNumId="0" w15:restartNumberingAfterBreak="0">
     <w:nsid w:val="07267D77"/>
     <w:multiLevelType w:val="hybridMultilevel"/>
@@ -4603,7 +4924,7 @@
 </file>
 
 <file path=word/styles.xml><?xml version="1.0" encoding="utf-8"?>
-<w:styles xmlns:mc="http://schemas.openxmlformats.org/markup-compatibility/2006" xmlns:r="http://schemas.openxmlformats.org/officeDocument/2006/relationships" xmlns:w="http://schemas.openxmlformats.org/wordprocessingml/2006/main" xmlns:w14="http://schemas.microsoft.com/office/word/2010/wordml" xmlns:w15="http://schemas.microsoft.com/office/word/2012/wordml" xmlns:w16se="http://schemas.microsoft.com/office/word/2015/wordml/symex" mc:Ignorable="w14 w15 w16se">
+<w:styles xmlns:mc="http://schemas.openxmlformats.org/markup-compatibility/2006" xmlns:r="http://schemas.openxmlformats.org/officeDocument/2006/relationships" xmlns:w="http://schemas.openxmlformats.org/wordprocessingml/2006/main" xmlns:w14="http://schemas.microsoft.com/office/word/2010/wordml" xmlns:w15="http://schemas.microsoft.com/office/word/2012/wordml" xmlns:w16cex="http://schemas.microsoft.com/office/word/2018/wordml/cex" xmlns:w16cid="http://schemas.microsoft.com/office/word/2016/wordml/cid" xmlns:w16="http://schemas.microsoft.com/office/word/2018/wordml" xmlns:w16sdtdh="http://schemas.microsoft.com/office/word/2020/wordml/sdtdatahash" xmlns:w16se="http://schemas.microsoft.com/office/word/2015/wordml/symex" mc:Ignorable="w14 w15 w16se w16cid w16 w16cex w16sdtdh">
   <w:docDefaults>
     <w:rPrDefault>
       <w:rPr>
@@ -4625,7 +4946,7 @@
       </w:pPr>
     </w:pPrDefault>
   </w:docDefaults>
-  <w:latentStyles w:defLockedState="0" w:defUIPriority="99" w:defSemiHidden="0" w:defUnhideWhenUsed="0" w:defQFormat="0" w:count="371">
+  <w:latentStyles w:defLockedState="0" w:defUIPriority="99" w:defSemiHidden="0" w:defUnhideWhenUsed="0" w:defQFormat="0" w:count="376">
     <w:lsdException w:name="Normal" w:uiPriority="0" w:qFormat="1"/>
     <w:lsdException w:name="heading 1" w:uiPriority="9" w:qFormat="1"/>
     <w:lsdException w:name="heading 2" w:semiHidden="1" w:uiPriority="9" w:unhideWhenUsed="1" w:qFormat="1"/>
@@ -4731,7 +5052,6 @@
     <w:lsdException w:name="HTML Sample" w:semiHidden="1" w:unhideWhenUsed="1"/>
     <w:lsdException w:name="HTML Typewriter" w:semiHidden="1" w:unhideWhenUsed="1"/>
     <w:lsdException w:name="HTML Variable" w:semiHidden="1" w:unhideWhenUsed="1"/>
-    <w:lsdException w:name="Normal Table" w:semiHidden="1" w:unhideWhenUsed="1"/>
     <w:lsdException w:name="annotation subject" w:semiHidden="1" w:unhideWhenUsed="1"/>
     <w:lsdException w:name="No List" w:semiHidden="1" w:unhideWhenUsed="1"/>
     <w:lsdException w:name="Outline List 1" w:semiHidden="1" w:unhideWhenUsed="1"/>
@@ -4774,11 +5094,8 @@
     <w:lsdException w:name="Table Contemporary" w:semiHidden="1" w:unhideWhenUsed="1"/>
     <w:lsdException w:name="Table Elegant" w:semiHidden="1" w:unhideWhenUsed="1"/>
     <w:lsdException w:name="Table Professional" w:semiHidden="1" w:unhideWhenUsed="1"/>
-    <w:lsdException w:name="Table Subtle 1" w:semiHidden="1" w:unhideWhenUsed="1"/>
     <w:lsdException w:name="Table Subtle 2" w:semiHidden="1" w:unhideWhenUsed="1"/>
     <w:lsdException w:name="Table Web 1" w:semiHidden="1" w:unhideWhenUsed="1"/>
-    <w:lsdException w:name="Table Web 2" w:semiHidden="1" w:unhideWhenUsed="1"/>
-    <w:lsdException w:name="Table Web 3" w:semiHidden="1" w:unhideWhenUsed="1"/>
     <w:lsdException w:name="Balloon Text" w:semiHidden="1" w:unhideWhenUsed="1"/>
     <w:lsdException w:name="Table Grid" w:uiPriority="59"/>
     <w:lsdException w:name="Table Theme" w:semiHidden="1" w:unhideWhenUsed="1"/>
@@ -4997,6 +5314,11 @@
     <w:lsdException w:name="List Table 5 Dark Accent 6" w:uiPriority="50"/>
     <w:lsdException w:name="List Table 6 Colorful Accent 6" w:uiPriority="51"/>
     <w:lsdException w:name="List Table 7 Colorful Accent 6" w:uiPriority="52"/>
+    <w:lsdException w:name="Mention" w:semiHidden="1" w:unhideWhenUsed="1"/>
+    <w:lsdException w:name="Smart Hyperlink" w:semiHidden="1" w:unhideWhenUsed="1"/>
+    <w:lsdException w:name="Hashtag" w:semiHidden="1" w:unhideWhenUsed="1"/>
+    <w:lsdException w:name="Unresolved Mention" w:semiHidden="1" w:unhideWhenUsed="1"/>
+    <w:lsdException w:name="Smart Link" w:semiHidden="1" w:unhideWhenUsed="1"/>
   </w:latentStyles>
   <w:style w:type="paragraph" w:default="1" w:styleId="Normal">
     <w:name w:val="Normal"/>
@@ -5195,7 +5517,6 @@
   <w:style w:type="character" w:default="1" w:styleId="DefaultParagraphFont">
     <w:name w:val="Default Paragraph Font"/>
     <w:uiPriority w:val="1"/>
-    <w:semiHidden/>
     <w:unhideWhenUsed/>
   </w:style>
   <w:style w:type="table" w:default="1" w:styleId="TableNormal">
@@ -16242,8 +16563,8 @@
       <w:szCs w:val="20"/>
     </w:rPr>
   </w:style>
-  <w:style w:type="character" w:customStyle="1" w:styleId="UnresolvedMention">
-    <w:name w:val="Unresolved Mention"/>
+  <w:style w:type="character" w:customStyle="1" w:styleId="UnresolvedMention1">
+    <w:name w:val="Unresolved Mention1"/>
     <w:basedOn w:val="DefaultParagraphFont"/>
     <w:uiPriority w:val="99"/>
     <w:semiHidden/>

</xml_diff>